<commit_message>
Se agregó la cita bibliografica
</commit_message>
<xml_diff>
--- a/documentacion/Documentacion-front-sistemas.docx
+++ b/documentacion/Documentacion-front-sistemas.docx
@@ -1,6 +1,6 @@
 
 <file path=word/document.xml><?xml version="1.0" encoding="utf-8"?>
-<w:document xmlns:wpc="http://schemas.microsoft.com/office/word/2010/wordprocessingCanvas" xmlns:cx="http://schemas.microsoft.com/office/drawing/2014/chartex" xmlns:cx1="http://schemas.microsoft.com/office/drawing/2015/9/8/chartex" xmlns:cx2="http://schemas.microsoft.com/office/drawing/2015/10/21/chartex" xmlns:cx3="http://schemas.microsoft.com/office/drawing/2016/5/9/chartex" xmlns:cx4="http://schemas.microsoft.com/office/drawing/2016/5/10/chartex" xmlns:cx5="http://schemas.microsoft.com/office/drawing/2016/5/11/chartex" xmlns:cx6="http://schemas.microsoft.com/office/drawing/2016/5/12/chartex" xmlns:cx7="http://schemas.microsoft.com/office/drawing/2016/5/13/chartex" xmlns:cx8="http://schemas.microsoft.com/office/drawing/2016/5/14/chartex" xmlns:mc="http://schemas.openxmlformats.org/markup-compatibility/2006" xmlns:aink="http://schemas.microsoft.com/office/drawing/2016/ink" xmlns:am3d="http://schemas.microsoft.com/office/drawing/2017/model3d" xmlns:o="urn:schemas-microsoft-com:office:office" xmlns:oel="http://schemas.microsoft.com/office/2019/extlst" xmlns:r="http://schemas.openxmlformats.org/officeDocument/2006/relationships" xmlns:m="http://schemas.openxmlformats.org/officeDocument/2006/math" xmlns:v="urn:schemas-microsoft-com:vml" xmlns:wp14="http://schemas.microsoft.com/office/word/2010/wordprocessingDrawing" xmlns:wp="http://schemas.openxmlformats.org/drawingml/2006/wordprocessingDrawing" xmlns:w10="urn:schemas-microsoft-com:office:word" xmlns:w="http://schemas.openxmlformats.org/wordprocessingml/2006/main" xmlns:w14="http://schemas.microsoft.com/office/word/2010/wordml" xmlns:w15="http://schemas.microsoft.com/office/word/2012/wordml" xmlns:w16cex="http://schemas.microsoft.com/office/word/2018/wordml/cex" xmlns:w16cid="http://schemas.microsoft.com/office/word/2016/wordml/cid" xmlns:w16="http://schemas.microsoft.com/office/word/2018/wordml" xmlns:w16sdtdh="http://schemas.microsoft.com/office/word/2020/wordml/sdtdatahash" xmlns:w16se="http://schemas.microsoft.com/office/word/2015/wordml/symex" xmlns:wpg="http://schemas.microsoft.com/office/word/2010/wordprocessingGroup" xmlns:wpi="http://schemas.microsoft.com/office/word/2010/wordprocessingInk" xmlns:wne="http://schemas.microsoft.com/office/word/2006/wordml" xmlns:wps="http://schemas.microsoft.com/office/word/2010/wordprocessingShape" mc:Ignorable="w14 w15 w16se w16cid w16 w16cex w16sdtdh wp14">
+<w:document xmlns:wpc="http://schemas.microsoft.com/office/word/2010/wordprocessingCanvas" xmlns:cx="http://schemas.microsoft.com/office/drawing/2014/chartex" xmlns:cx1="http://schemas.microsoft.com/office/drawing/2015/9/8/chartex" xmlns:cx2="http://schemas.microsoft.com/office/drawing/2015/10/21/chartex" xmlns:cx3="http://schemas.microsoft.com/office/drawing/2016/5/9/chartex" xmlns:cx4="http://schemas.microsoft.com/office/drawing/2016/5/10/chartex" xmlns:cx5="http://schemas.microsoft.com/office/drawing/2016/5/11/chartex" xmlns:cx6="http://schemas.microsoft.com/office/drawing/2016/5/12/chartex" xmlns:cx7="http://schemas.microsoft.com/office/drawing/2016/5/13/chartex" xmlns:cx8="http://schemas.microsoft.com/office/drawing/2016/5/14/chartex" xmlns:mc="http://schemas.openxmlformats.org/markup-compatibility/2006" xmlns:aink="http://schemas.microsoft.com/office/drawing/2016/ink" xmlns:am3d="http://schemas.microsoft.com/office/drawing/2017/model3d" xmlns:o="urn:schemas-microsoft-com:office:office" xmlns:r="http://schemas.openxmlformats.org/officeDocument/2006/relationships" xmlns:m="http://schemas.openxmlformats.org/officeDocument/2006/math" xmlns:v="urn:schemas-microsoft-com:vml" xmlns:wp14="http://schemas.microsoft.com/office/word/2010/wordprocessingDrawing" xmlns:wp="http://schemas.openxmlformats.org/drawingml/2006/wordprocessingDrawing" xmlns:w10="urn:schemas-microsoft-com:office:word" xmlns:w="http://schemas.openxmlformats.org/wordprocessingml/2006/main" xmlns:w14="http://schemas.microsoft.com/office/word/2010/wordml" xmlns:w15="http://schemas.microsoft.com/office/word/2012/wordml" xmlns:w16cex="http://schemas.microsoft.com/office/word/2018/wordml/cex" xmlns:w16cid="http://schemas.microsoft.com/office/word/2016/wordml/cid" xmlns:w16="http://schemas.microsoft.com/office/word/2018/wordml" xmlns:w16sdtdh="http://schemas.microsoft.com/office/word/2020/wordml/sdtdatahash" xmlns:w16se="http://schemas.microsoft.com/office/word/2015/wordml/symex" xmlns:wpg="http://schemas.microsoft.com/office/word/2010/wordprocessingGroup" xmlns:wpi="http://schemas.microsoft.com/office/word/2010/wordprocessingInk" xmlns:wne="http://schemas.microsoft.com/office/word/2006/wordml" xmlns:wps="http://schemas.microsoft.com/office/word/2010/wordprocessingShape" mc:Ignorable="w14 w15 w16se w16cid w16 w16cex w16sdtdh wp14">
   <w:body>
     <w:p>
       <w:pPr>
@@ -156,20 +156,8 @@
           <w:sz w:val="24"/>
           <w:szCs w:val="24"/>
         </w:rPr>
-        <w:t>Documentación Front-</w:t>
-      </w:r>
-      <w:proofErr w:type="spellStart"/>
-      <w:r>
-        <w:rPr>
-          <w:rFonts w:ascii="Verdana" w:eastAsia="Arial" w:hAnsi="Verdana" w:cs="Arial"/>
-          <w:b/>
-          <w:bCs/>
-          <w:sz w:val="24"/>
-          <w:szCs w:val="24"/>
-        </w:rPr>
-        <w:t>end</w:t>
-      </w:r>
-      <w:proofErr w:type="spellEnd"/>
+        <w:t>Documentación Front-end</w:t>
+      </w:r>
       <w:r>
         <w:rPr>
           <w:rFonts w:ascii="Verdana" w:eastAsia="Arial" w:hAnsi="Verdana" w:cs="Arial"/>
@@ -454,7 +442,11 @@
     <w:sdt>
       <w:sdtPr>
         <w:rPr>
-          <w:lang w:val="es-ES"/>
+          <w:rFonts w:asciiTheme="minorHAnsi" w:eastAsiaTheme="minorHAnsi" w:hAnsiTheme="minorHAnsi" w:cstheme="minorBidi"/>
+          <w:color w:val="auto"/>
+          <w:sz w:val="22"/>
+          <w:szCs w:val="22"/>
+          <w:lang w:val="es-ES" w:eastAsia="en-US"/>
         </w:rPr>
         <w:id w:val="1197275379"/>
         <w:docPartObj>
@@ -464,13 +456,8 @@
       </w:sdtPr>
       <w:sdtEndPr>
         <w:rPr>
-          <w:rFonts w:asciiTheme="minorHAnsi" w:eastAsiaTheme="minorHAnsi" w:hAnsiTheme="minorHAnsi" w:cstheme="minorBidi"/>
           <w:b/>
           <w:bCs/>
-          <w:color w:val="auto"/>
-          <w:sz w:val="22"/>
-          <w:szCs w:val="22"/>
-          <w:lang w:eastAsia="en-US"/>
         </w:rPr>
       </w:sdtEndPr>
       <w:sdtContent>
@@ -1745,7 +1732,6 @@
         </w:rPr>
       </w:pPr>
       <w:bookmarkStart w:id="1" w:name="_Toc121677736"/>
-      <w:proofErr w:type="spellStart"/>
       <w:r>
         <w:rPr>
           <w:sz w:val="32"/>
@@ -1754,7 +1740,6 @@
         <w:t>Index</w:t>
       </w:r>
       <w:bookmarkEnd w:id="1"/>
-      <w:proofErr w:type="spellEnd"/>
     </w:p>
     <w:p/>
     <w:p>
@@ -1771,43 +1756,7 @@
           <w:sz w:val="28"/>
           <w:szCs w:val="28"/>
         </w:rPr>
-        <w:t xml:space="preserve">En el </w:t>
-      </w:r>
-      <w:proofErr w:type="spellStart"/>
-      <w:r>
-        <w:rPr>
-          <w:rFonts w:ascii="Verdana" w:hAnsi="Verdana"/>
-          <w:sz w:val="28"/>
-          <w:szCs w:val="28"/>
-        </w:rPr>
-        <w:t>div</w:t>
-      </w:r>
-      <w:proofErr w:type="spellEnd"/>
-      <w:r>
-        <w:rPr>
-          <w:rFonts w:ascii="Verdana" w:hAnsi="Verdana"/>
-          <w:sz w:val="28"/>
-          <w:szCs w:val="28"/>
-        </w:rPr>
-        <w:t xml:space="preserve"> con clase </w:t>
-      </w:r>
-      <w:proofErr w:type="spellStart"/>
-      <w:r>
-        <w:rPr>
-          <w:rFonts w:ascii="Verdana" w:hAnsi="Verdana"/>
-          <w:sz w:val="28"/>
-          <w:szCs w:val="28"/>
-        </w:rPr>
-        <w:t>hero</w:t>
-      </w:r>
-      <w:proofErr w:type="spellEnd"/>
-      <w:r>
-        <w:rPr>
-          <w:rFonts w:ascii="Verdana" w:hAnsi="Verdana"/>
-          <w:sz w:val="28"/>
-          <w:szCs w:val="28"/>
-        </w:rPr>
-        <w:t xml:space="preserve"> es el inicio de la página, donde se insertan imágenes y gif que se muestran en el inicio</w:t>
+        <w:t>En el div con clase hero es el inicio de la página, donde se insertan imágenes y gif que se muestran en el inicio</w:t>
       </w:r>
       <w:r>
         <w:rPr>
@@ -1823,25 +1772,7 @@
           <w:sz w:val="28"/>
           <w:szCs w:val="28"/>
         </w:rPr>
-        <w:t xml:space="preserve">que es un enlace para la pestaña de </w:t>
-      </w:r>
-      <w:proofErr w:type="spellStart"/>
-      <w:r>
-        <w:rPr>
-          <w:rFonts w:ascii="Verdana" w:hAnsi="Verdana"/>
-          <w:sz w:val="28"/>
-          <w:szCs w:val="28"/>
-        </w:rPr>
-        <w:t>login</w:t>
-      </w:r>
-      <w:proofErr w:type="spellEnd"/>
-      <w:r>
-        <w:rPr>
-          <w:rFonts w:ascii="Verdana" w:hAnsi="Verdana"/>
-          <w:sz w:val="28"/>
-          <w:szCs w:val="28"/>
-        </w:rPr>
-        <w:t>.</w:t>
+        <w:t>que es un enlace para la pestaña de login.</w:t>
       </w:r>
     </w:p>
     <w:p>
@@ -1923,43 +1854,7 @@
           <w:sz w:val="28"/>
           <w:szCs w:val="28"/>
         </w:rPr>
-        <w:t xml:space="preserve">En una etiqueta </w:t>
-      </w:r>
-      <w:proofErr w:type="spellStart"/>
-      <w:r>
-        <w:rPr>
-          <w:rFonts w:ascii="Verdana" w:hAnsi="Verdana"/>
-          <w:sz w:val="28"/>
-          <w:szCs w:val="28"/>
-        </w:rPr>
-        <w:t>span</w:t>
-      </w:r>
-      <w:proofErr w:type="spellEnd"/>
-      <w:r>
-        <w:rPr>
-          <w:rFonts w:ascii="Verdana" w:hAnsi="Verdana"/>
-          <w:sz w:val="28"/>
-          <w:szCs w:val="28"/>
-        </w:rPr>
-        <w:t xml:space="preserve"> se crea un listado con los nombres de los integrantes y por últimos están las conexiones </w:t>
-      </w:r>
-      <w:proofErr w:type="gramStart"/>
-      <w:r>
-        <w:rPr>
-          <w:rFonts w:ascii="Verdana" w:hAnsi="Verdana"/>
-          <w:sz w:val="28"/>
-          <w:szCs w:val="28"/>
-        </w:rPr>
-        <w:t>a los script</w:t>
-      </w:r>
-      <w:proofErr w:type="gramEnd"/>
-      <w:r>
-        <w:rPr>
-          <w:rFonts w:ascii="Verdana" w:hAnsi="Verdana"/>
-          <w:sz w:val="28"/>
-          <w:szCs w:val="28"/>
-        </w:rPr>
-        <w:t xml:space="preserve"> de java </w:t>
+        <w:t xml:space="preserve">En una etiqueta span se crea un listado con los nombres de los integrantes y por últimos están las conexiones a los script de java </w:t>
       </w:r>
     </w:p>
     <w:p>
@@ -2027,7 +1922,6 @@
         </w:rPr>
       </w:pPr>
       <w:bookmarkStart w:id="2" w:name="_Toc121677737"/>
-      <w:proofErr w:type="spellStart"/>
       <w:r>
         <w:rPr>
           <w:sz w:val="32"/>
@@ -2036,41 +1930,22 @@
         <w:t>Login</w:t>
       </w:r>
       <w:bookmarkEnd w:id="2"/>
-      <w:proofErr w:type="spellEnd"/>
-    </w:p>
-    <w:p>
-      <w:pPr>
-        <w:rPr>
-          <w:rFonts w:ascii="Verdana" w:hAnsi="Verdana"/>
-          <w:sz w:val="28"/>
-          <w:szCs w:val="28"/>
-        </w:rPr>
-      </w:pPr>
-      <w:r>
-        <w:rPr>
-          <w:rFonts w:ascii="Verdana" w:hAnsi="Verdana"/>
-          <w:sz w:val="28"/>
-          <w:szCs w:val="28"/>
-        </w:rPr>
-        <w:t xml:space="preserve">Se agregan las imágenes que se encuentran en el menú del </w:t>
-      </w:r>
-      <w:proofErr w:type="spellStart"/>
-      <w:r>
-        <w:rPr>
-          <w:rFonts w:ascii="Verdana" w:hAnsi="Verdana"/>
-          <w:sz w:val="28"/>
-          <w:szCs w:val="28"/>
-        </w:rPr>
-        <w:t>login</w:t>
-      </w:r>
-      <w:proofErr w:type="spellEnd"/>
-      <w:r>
-        <w:rPr>
-          <w:rFonts w:ascii="Verdana" w:hAnsi="Verdana"/>
-          <w:sz w:val="28"/>
-          <w:szCs w:val="28"/>
-        </w:rPr>
-        <w:t xml:space="preserve"> y dos etiquetas “a” que son enlaces para entra al juego o para registrar una nueva cuenta </w:t>
+    </w:p>
+    <w:p>
+      <w:pPr>
+        <w:rPr>
+          <w:rFonts w:ascii="Verdana" w:hAnsi="Verdana"/>
+          <w:sz w:val="28"/>
+          <w:szCs w:val="28"/>
+        </w:rPr>
+      </w:pPr>
+      <w:r>
+        <w:rPr>
+          <w:rFonts w:ascii="Verdana" w:hAnsi="Verdana"/>
+          <w:sz w:val="28"/>
+          <w:szCs w:val="28"/>
+        </w:rPr>
+        <w:t xml:space="preserve">Se agregan las imágenes que se encuentran en el menú del login y dos etiquetas “a” que son enlaces para entra al juego o para registrar una nueva cuenta </w:t>
       </w:r>
     </w:p>
     <w:p>
@@ -2248,7 +2123,6 @@
         </w:rPr>
       </w:pPr>
       <w:bookmarkStart w:id="3" w:name="_Toc121677738"/>
-      <w:proofErr w:type="spellStart"/>
       <w:r>
         <w:rPr>
           <w:sz w:val="32"/>
@@ -2257,7 +2131,6 @@
         <w:t>Signup</w:t>
       </w:r>
       <w:bookmarkEnd w:id="3"/>
-      <w:proofErr w:type="spellEnd"/>
     </w:p>
     <w:p>
       <w:pPr>
@@ -2333,25 +2206,7 @@
           <w:sz w:val="28"/>
           <w:szCs w:val="28"/>
         </w:rPr>
-        <w:t>En este “</w:t>
-      </w:r>
-      <w:proofErr w:type="spellStart"/>
-      <w:r>
-        <w:rPr>
-          <w:rFonts w:ascii="Verdana" w:hAnsi="Verdana"/>
-          <w:sz w:val="28"/>
-          <w:szCs w:val="28"/>
-        </w:rPr>
-        <w:t>div</w:t>
-      </w:r>
-      <w:proofErr w:type="spellEnd"/>
-      <w:r>
-        <w:rPr>
-          <w:rFonts w:ascii="Verdana" w:hAnsi="Verdana"/>
-          <w:sz w:val="28"/>
-          <w:szCs w:val="28"/>
-        </w:rPr>
-        <w:t xml:space="preserve">” esta la primera sección de ingresar datos de la cuenta que es un usuario y contraseña, donde </w:t>
+        <w:t xml:space="preserve">En este “div” esta la primera sección de ingresar datos de la cuenta que es un usuario y contraseña, donde </w:t>
       </w:r>
       <w:r>
         <w:rPr>
@@ -2419,61 +2274,7 @@
           <w:sz w:val="28"/>
           <w:szCs w:val="28"/>
         </w:rPr>
-        <w:t>En el “</w:t>
-      </w:r>
-      <w:proofErr w:type="spellStart"/>
-      <w:r>
-        <w:rPr>
-          <w:rFonts w:ascii="Verdana" w:hAnsi="Verdana"/>
-          <w:sz w:val="28"/>
-          <w:szCs w:val="28"/>
-        </w:rPr>
-        <w:t>div</w:t>
-      </w:r>
-      <w:proofErr w:type="spellEnd"/>
-      <w:r>
-        <w:rPr>
-          <w:rFonts w:ascii="Verdana" w:hAnsi="Verdana"/>
-          <w:sz w:val="28"/>
-          <w:szCs w:val="28"/>
-        </w:rPr>
-        <w:t xml:space="preserve">” de segundo paso se insertan </w:t>
-      </w:r>
-      <w:proofErr w:type="gramStart"/>
-      <w:r>
-        <w:rPr>
-          <w:rFonts w:ascii="Verdana" w:hAnsi="Verdana"/>
-          <w:sz w:val="28"/>
-          <w:szCs w:val="28"/>
-        </w:rPr>
-        <w:t>los gif</w:t>
-      </w:r>
-      <w:proofErr w:type="gramEnd"/>
-      <w:r>
-        <w:rPr>
-          <w:rFonts w:ascii="Verdana" w:hAnsi="Verdana"/>
-          <w:sz w:val="28"/>
-          <w:szCs w:val="28"/>
-        </w:rPr>
-        <w:t xml:space="preserve"> de los Pokémon que se pueden escoger, después </w:t>
-      </w:r>
-      <w:proofErr w:type="spellStart"/>
-      <w:r>
-        <w:rPr>
-          <w:rFonts w:ascii="Verdana" w:hAnsi="Verdana"/>
-          <w:sz w:val="28"/>
-          <w:szCs w:val="28"/>
-        </w:rPr>
-        <w:t>esta</w:t>
-      </w:r>
-      <w:proofErr w:type="spellEnd"/>
-      <w:r>
-        <w:rPr>
-          <w:rFonts w:ascii="Verdana" w:hAnsi="Verdana"/>
-          <w:sz w:val="28"/>
-          <w:szCs w:val="28"/>
-        </w:rPr>
-        <w:t xml:space="preserve"> el input donde se agregara el nombre que se le quiera dar a la mascota, por </w:t>
+        <w:t xml:space="preserve">En el “div” de segundo paso se insertan los gif de los Pokémon que se pueden escoger, después esta el input donde se agregara el nombre que se le quiera dar a la mascota, por </w:t>
       </w:r>
       <w:r>
         <w:rPr>
@@ -2482,25 +2283,7 @@
           <w:szCs w:val="28"/>
         </w:rPr>
         <w:lastRenderedPageBreak/>
-        <w:t xml:space="preserve">último en esta sección hay un </w:t>
-      </w:r>
-      <w:proofErr w:type="spellStart"/>
-      <w:r>
-        <w:rPr>
-          <w:rFonts w:ascii="Verdana" w:hAnsi="Verdana"/>
-          <w:sz w:val="28"/>
-          <w:szCs w:val="28"/>
-        </w:rPr>
-        <w:t>select</w:t>
-      </w:r>
-      <w:proofErr w:type="spellEnd"/>
-      <w:r>
-        <w:rPr>
-          <w:rFonts w:ascii="Verdana" w:hAnsi="Verdana"/>
-          <w:sz w:val="28"/>
-          <w:szCs w:val="28"/>
-        </w:rPr>
-        <w:t xml:space="preserve"> donde deberemos elegir entre una de las dos mascotas. </w:t>
+        <w:t xml:space="preserve">último en esta sección hay un select donde deberemos elegir entre una de las dos mascotas. </w:t>
       </w:r>
     </w:p>
     <w:p>
@@ -2667,45 +2450,7 @@
           <w:szCs w:val="28"/>
         </w:rPr>
         <w:lastRenderedPageBreak/>
-        <w:t xml:space="preserve">colocó una imagen de visión que sirve de botón para cambiar de modo </w:t>
-      </w:r>
-      <w:proofErr w:type="spellStart"/>
-      <w:proofErr w:type="gramStart"/>
-      <w:r>
-        <w:rPr>
-          <w:rFonts w:ascii="Verdana" w:hAnsi="Verdana"/>
-          <w:sz w:val="28"/>
-          <w:szCs w:val="28"/>
-        </w:rPr>
-        <w:t>password</w:t>
-      </w:r>
-      <w:proofErr w:type="spellEnd"/>
-      <w:proofErr w:type="gramEnd"/>
-      <w:r>
-        <w:rPr>
-          <w:rFonts w:ascii="Verdana" w:hAnsi="Verdana"/>
-          <w:sz w:val="28"/>
-          <w:szCs w:val="28"/>
-        </w:rPr>
-        <w:t xml:space="preserve"> a modo texto, al final de la sección hay una </w:t>
-      </w:r>
-      <w:proofErr w:type="spellStart"/>
-      <w:r>
-        <w:rPr>
-          <w:rFonts w:ascii="Verdana" w:hAnsi="Verdana"/>
-          <w:sz w:val="28"/>
-          <w:szCs w:val="28"/>
-        </w:rPr>
-        <w:t>checkbox</w:t>
-      </w:r>
-      <w:proofErr w:type="spellEnd"/>
-      <w:r>
-        <w:rPr>
-          <w:rFonts w:ascii="Verdana" w:hAnsi="Verdana"/>
-          <w:sz w:val="28"/>
-          <w:szCs w:val="28"/>
-        </w:rPr>
-        <w:t xml:space="preserve"> para corroborar que servirá para preguntar si la información es correcta.</w:t>
+        <w:t>colocó una imagen de visión que sirve de botón para cambiar de modo password a modo texto, al final de la sección hay una checkbox para corroborar que servirá para preguntar si la información es correcta.</w:t>
       </w:r>
     </w:p>
     <w:p>
@@ -2810,61 +2555,7 @@
           <w:szCs w:val="28"/>
         </w:rPr>
         <w:lastRenderedPageBreak/>
-        <w:t xml:space="preserve">y el de registrar que solo se </w:t>
-      </w:r>
-      <w:proofErr w:type="spellStart"/>
-      <w:r>
-        <w:rPr>
-          <w:rFonts w:ascii="Verdana" w:hAnsi="Verdana"/>
-          <w:sz w:val="28"/>
-          <w:szCs w:val="28"/>
-        </w:rPr>
-        <w:t>vera</w:t>
-      </w:r>
-      <w:proofErr w:type="spellEnd"/>
-      <w:r>
-        <w:rPr>
-          <w:rFonts w:ascii="Verdana" w:hAnsi="Verdana"/>
-          <w:sz w:val="28"/>
-          <w:szCs w:val="28"/>
-        </w:rPr>
-        <w:t xml:space="preserve"> si el </w:t>
-      </w:r>
-      <w:proofErr w:type="spellStart"/>
-      <w:r>
-        <w:rPr>
-          <w:rFonts w:ascii="Verdana" w:hAnsi="Verdana"/>
-          <w:sz w:val="28"/>
-          <w:szCs w:val="28"/>
-        </w:rPr>
-        <w:t>checkbox</w:t>
-      </w:r>
-      <w:proofErr w:type="spellEnd"/>
-      <w:r>
-        <w:rPr>
-          <w:rFonts w:ascii="Verdana" w:hAnsi="Verdana"/>
-          <w:sz w:val="28"/>
-          <w:szCs w:val="28"/>
-        </w:rPr>
-        <w:t xml:space="preserve"> </w:t>
-      </w:r>
-      <w:proofErr w:type="spellStart"/>
-      <w:r>
-        <w:rPr>
-          <w:rFonts w:ascii="Verdana" w:hAnsi="Verdana"/>
-          <w:sz w:val="28"/>
-          <w:szCs w:val="28"/>
-        </w:rPr>
-        <w:t>esta</w:t>
-      </w:r>
-      <w:proofErr w:type="spellEnd"/>
-      <w:r>
-        <w:rPr>
-          <w:rFonts w:ascii="Verdana" w:hAnsi="Verdana"/>
-          <w:sz w:val="28"/>
-          <w:szCs w:val="28"/>
-        </w:rPr>
-        <w:t xml:space="preserve"> seleccionado </w:t>
+        <w:t xml:space="preserve">y el de registrar que solo se vera si el checkbox esta seleccionado </w:t>
       </w:r>
     </w:p>
     <w:p>
@@ -3010,25 +2701,7 @@
           <w:sz w:val="28"/>
           <w:szCs w:val="28"/>
         </w:rPr>
-        <w:t xml:space="preserve">Hay una flecha que regresara a la pestaña de </w:t>
-      </w:r>
-      <w:proofErr w:type="spellStart"/>
-      <w:r>
-        <w:rPr>
-          <w:rFonts w:ascii="Verdana" w:hAnsi="Verdana"/>
-          <w:sz w:val="28"/>
-          <w:szCs w:val="28"/>
-        </w:rPr>
-        <w:t>login</w:t>
-      </w:r>
-      <w:proofErr w:type="spellEnd"/>
-      <w:r>
-        <w:rPr>
-          <w:rFonts w:ascii="Verdana" w:hAnsi="Verdana"/>
-          <w:sz w:val="28"/>
-          <w:szCs w:val="28"/>
-        </w:rPr>
-        <w:t xml:space="preserve"> y los scripts a los que está vinculado</w:t>
+        <w:t>Hay una flecha que regresara a la pestaña de login y los scripts a los que está vinculado</w:t>
       </w:r>
     </w:p>
     <w:p>
@@ -3297,25 +2970,7 @@
           <w:szCs w:val="28"/>
         </w:rPr>
         <w:lastRenderedPageBreak/>
-        <w:t xml:space="preserve">En la parte derecha se </w:t>
-      </w:r>
-      <w:proofErr w:type="gramStart"/>
-      <w:r>
-        <w:rPr>
-          <w:rFonts w:ascii="Verdana" w:hAnsi="Verdana"/>
-          <w:sz w:val="28"/>
-          <w:szCs w:val="28"/>
-        </w:rPr>
-        <w:t>colocaran</w:t>
-      </w:r>
-      <w:proofErr w:type="gramEnd"/>
-      <w:r>
-        <w:rPr>
-          <w:rFonts w:ascii="Verdana" w:hAnsi="Verdana"/>
-          <w:sz w:val="28"/>
-          <w:szCs w:val="28"/>
-        </w:rPr>
-        <w:t xml:space="preserve"> las estadísticas, primeramente la parte de vida, se coloca una imagen de un corazón y su respectiva barra de porcentaje</w:t>
+        <w:t>En la parte derecha se colocaran las estadísticas, primeramente la parte de vida, se coloca una imagen de un corazón y su respectiva barra de porcentaje</w:t>
       </w:r>
     </w:p>
     <w:p>
@@ -3806,124 +3461,24 @@
           <w:sz w:val="28"/>
           <w:szCs w:val="28"/>
         </w:rPr>
-        <w:t>En Font-</w:t>
-      </w:r>
-      <w:proofErr w:type="spellStart"/>
-      <w:r>
-        <w:rPr>
-          <w:rFonts w:ascii="Verdana" w:hAnsi="Verdana"/>
-          <w:sz w:val="28"/>
-          <w:szCs w:val="28"/>
-        </w:rPr>
-        <w:t>face</w:t>
-      </w:r>
-      <w:proofErr w:type="spellEnd"/>
-      <w:r>
-        <w:rPr>
-          <w:rFonts w:ascii="Verdana" w:hAnsi="Verdana"/>
-          <w:sz w:val="28"/>
-          <w:szCs w:val="28"/>
-        </w:rPr>
-        <w:t xml:space="preserve"> están declaradas las fuentes que se van a utilizar, a todo el archivo se le aplica un </w:t>
-      </w:r>
-      <w:proofErr w:type="spellStart"/>
-      <w:r>
-        <w:rPr>
-          <w:rFonts w:ascii="Verdana" w:hAnsi="Verdana"/>
-          <w:sz w:val="28"/>
-          <w:szCs w:val="28"/>
-        </w:rPr>
-        <w:t>margin</w:t>
-      </w:r>
-      <w:proofErr w:type="spellEnd"/>
-      <w:r>
-        <w:rPr>
-          <w:rFonts w:ascii="Verdana" w:hAnsi="Verdana"/>
-          <w:sz w:val="28"/>
-          <w:szCs w:val="28"/>
-        </w:rPr>
-        <w:t xml:space="preserve"> y </w:t>
-      </w:r>
-      <w:proofErr w:type="spellStart"/>
-      <w:r>
-        <w:rPr>
-          <w:rFonts w:ascii="Verdana" w:hAnsi="Verdana"/>
-          <w:sz w:val="28"/>
-          <w:szCs w:val="28"/>
-        </w:rPr>
-        <w:t>padding</w:t>
-      </w:r>
-      <w:proofErr w:type="spellEnd"/>
-      <w:r>
-        <w:rPr>
-          <w:rFonts w:ascii="Verdana" w:hAnsi="Verdana"/>
-          <w:sz w:val="28"/>
-          <w:szCs w:val="28"/>
-        </w:rPr>
-        <w:t xml:space="preserve"> de 0, en “</w:t>
-      </w:r>
-      <w:proofErr w:type="spellStart"/>
-      <w:r>
-        <w:rPr>
-          <w:rFonts w:ascii="Verdana" w:hAnsi="Verdana"/>
-          <w:sz w:val="28"/>
-          <w:szCs w:val="28"/>
-        </w:rPr>
-        <w:t>body</w:t>
-      </w:r>
-      <w:proofErr w:type="spellEnd"/>
-      <w:r>
-        <w:rPr>
-          <w:rFonts w:ascii="Verdana" w:hAnsi="Verdana"/>
-          <w:sz w:val="28"/>
-          <w:szCs w:val="28"/>
-        </w:rPr>
-        <w:t>” la fuente tendrá un tamaño de 14px y usará una de las declaradas anteriormente</w:t>
-      </w:r>
-    </w:p>
-    <w:p>
-      <w:pPr>
-        <w:rPr>
-          <w:rFonts w:ascii="Verdana" w:hAnsi="Verdana"/>
-          <w:sz w:val="28"/>
-          <w:szCs w:val="28"/>
-        </w:rPr>
-      </w:pPr>
-      <w:r>
-        <w:rPr>
-          <w:rFonts w:ascii="Verdana" w:hAnsi="Verdana"/>
-          <w:sz w:val="28"/>
-          <w:szCs w:val="28"/>
-        </w:rPr>
-        <w:t xml:space="preserve">En la clase </w:t>
-      </w:r>
-      <w:proofErr w:type="gramStart"/>
-      <w:r>
-        <w:rPr>
-          <w:rFonts w:ascii="Verdana" w:hAnsi="Verdana"/>
-          <w:sz w:val="28"/>
-          <w:szCs w:val="28"/>
-        </w:rPr>
-        <w:t>“.</w:t>
-      </w:r>
-      <w:proofErr w:type="spellStart"/>
-      <w:r>
-        <w:rPr>
-          <w:rFonts w:ascii="Verdana" w:hAnsi="Verdana"/>
-          <w:sz w:val="28"/>
-          <w:szCs w:val="28"/>
-        </w:rPr>
-        <w:t>hero</w:t>
-      </w:r>
-      <w:proofErr w:type="spellEnd"/>
-      <w:proofErr w:type="gramEnd"/>
-      <w:r>
-        <w:rPr>
-          <w:rFonts w:ascii="Verdana" w:hAnsi="Verdana"/>
-          <w:sz w:val="28"/>
-          <w:szCs w:val="28"/>
-        </w:rPr>
-        <w:t>” se declara una anchura de 100% y altura de 100vh, se aplica una imagen de fondo que no será repetitiva, y todo se aplicara en el centro</w:t>
+        <w:t>En Font-face están declaradas las fuentes que se van a utilizar, a todo el archivo se le aplica un margin y padding de 0, en “body” la fuente tendrá un tamaño de 14px y usará una de las declaradas anteriormente</w:t>
+      </w:r>
+    </w:p>
+    <w:p>
+      <w:pPr>
+        <w:rPr>
+          <w:rFonts w:ascii="Verdana" w:hAnsi="Verdana"/>
+          <w:sz w:val="28"/>
+          <w:szCs w:val="28"/>
+        </w:rPr>
+      </w:pPr>
+      <w:r>
+        <w:rPr>
+          <w:rFonts w:ascii="Verdana" w:hAnsi="Verdana"/>
+          <w:sz w:val="28"/>
+          <w:szCs w:val="28"/>
+        </w:rPr>
+        <w:t>En la clase “.hero” se declara una anchura de 100% y altura de 100vh, se aplica una imagen de fondo que no será repetitiva, y todo se aplicara en el centro</w:t>
       </w:r>
     </w:p>
     <w:p>
@@ -3994,43 +3549,7 @@
           <w:szCs w:val="28"/>
         </w:rPr>
         <w:lastRenderedPageBreak/>
-        <w:t xml:space="preserve">En la clase </w:t>
-      </w:r>
-      <w:proofErr w:type="gramStart"/>
-      <w:r>
-        <w:rPr>
-          <w:rFonts w:ascii="Verdana" w:hAnsi="Verdana"/>
-          <w:sz w:val="28"/>
-          <w:szCs w:val="28"/>
-        </w:rPr>
-        <w:t>“.</w:t>
-      </w:r>
-      <w:proofErr w:type="spellStart"/>
-      <w:r>
-        <w:rPr>
-          <w:rFonts w:ascii="Verdana" w:hAnsi="Verdana"/>
-          <w:sz w:val="28"/>
-          <w:szCs w:val="28"/>
-        </w:rPr>
-        <w:t>hero</w:t>
-      </w:r>
-      <w:proofErr w:type="gramEnd"/>
-      <w:r>
-        <w:rPr>
-          <w:rFonts w:ascii="Verdana" w:hAnsi="Verdana"/>
-          <w:sz w:val="28"/>
-          <w:szCs w:val="28"/>
-        </w:rPr>
-        <w:t>_pokeFlying</w:t>
-      </w:r>
-      <w:proofErr w:type="spellEnd"/>
-      <w:r>
-        <w:rPr>
-          <w:rFonts w:ascii="Verdana" w:hAnsi="Verdana"/>
-          <w:sz w:val="28"/>
-          <w:szCs w:val="28"/>
-        </w:rPr>
-        <w:t>” es para la imagen del Pokémon volando, tiene una posición absoluta, en top a 30px y una anchura de 130px</w:t>
+        <w:t>En la clase “.hero_pokeFlying” es para la imagen del Pokémon volando, tiene una posición absoluta, en top a 30px y una anchura de 130px</w:t>
       </w:r>
     </w:p>
     <w:p>
@@ -4048,43 +3567,7 @@
           <w:sz w:val="28"/>
           <w:szCs w:val="28"/>
         </w:rPr>
-        <w:t xml:space="preserve">En la clase </w:t>
-      </w:r>
-      <w:proofErr w:type="gramStart"/>
-      <w:r>
-        <w:rPr>
-          <w:rFonts w:ascii="Verdana" w:hAnsi="Verdana"/>
-          <w:sz w:val="28"/>
-          <w:szCs w:val="28"/>
-        </w:rPr>
-        <w:t>“.</w:t>
-      </w:r>
-      <w:proofErr w:type="spellStart"/>
-      <w:r>
-        <w:rPr>
-          <w:rFonts w:ascii="Verdana" w:hAnsi="Verdana"/>
-          <w:sz w:val="28"/>
-          <w:szCs w:val="28"/>
-        </w:rPr>
-        <w:t>hero</w:t>
-      </w:r>
-      <w:proofErr w:type="gramEnd"/>
-      <w:r>
-        <w:rPr>
-          <w:rFonts w:ascii="Verdana" w:hAnsi="Verdana"/>
-          <w:sz w:val="28"/>
-          <w:szCs w:val="28"/>
-        </w:rPr>
-        <w:t>_copy</w:t>
-      </w:r>
-      <w:proofErr w:type="spellEnd"/>
-      <w:r>
-        <w:rPr>
-          <w:rFonts w:ascii="Verdana" w:hAnsi="Verdana"/>
-          <w:sz w:val="28"/>
-          <w:szCs w:val="28"/>
-        </w:rPr>
-        <w:t>”</w:t>
+        <w:t>En la clase “.hero_copy”</w:t>
       </w:r>
       <w:r>
         <w:rPr>
@@ -4110,43 +3593,7 @@
           <w:sz w:val="28"/>
           <w:szCs w:val="28"/>
         </w:rPr>
-        <w:t xml:space="preserve">En la clase </w:t>
-      </w:r>
-      <w:proofErr w:type="gramStart"/>
-      <w:r>
-        <w:rPr>
-          <w:rFonts w:ascii="Verdana" w:hAnsi="Verdana"/>
-          <w:sz w:val="28"/>
-          <w:szCs w:val="28"/>
-        </w:rPr>
-        <w:t>“.</w:t>
-      </w:r>
-      <w:proofErr w:type="spellStart"/>
-      <w:r>
-        <w:rPr>
-          <w:rFonts w:ascii="Verdana" w:hAnsi="Verdana"/>
-          <w:sz w:val="28"/>
-          <w:szCs w:val="28"/>
-        </w:rPr>
-        <w:t>hero</w:t>
-      </w:r>
-      <w:proofErr w:type="gramEnd"/>
-      <w:r>
-        <w:rPr>
-          <w:rFonts w:ascii="Verdana" w:hAnsi="Verdana"/>
-          <w:sz w:val="28"/>
-          <w:szCs w:val="28"/>
-        </w:rPr>
-        <w:t>_container</w:t>
-      </w:r>
-      <w:proofErr w:type="spellEnd"/>
-      <w:r>
-        <w:rPr>
-          <w:rFonts w:ascii="Verdana" w:hAnsi="Verdana"/>
-          <w:sz w:val="28"/>
-          <w:szCs w:val="28"/>
-        </w:rPr>
-        <w:t>” es la clase que contiene la información principal del índex así que se le asigna la posición</w:t>
+        <w:t>En la clase “.hero_container” es la clase que contiene la información principal del índex así que se le asigna la posición</w:t>
       </w:r>
       <w:r>
         <w:rPr>
@@ -4180,61 +3627,7 @@
           <w:sz w:val="28"/>
           <w:szCs w:val="28"/>
         </w:rPr>
-        <w:t xml:space="preserve">En la clase </w:t>
-      </w:r>
-      <w:proofErr w:type="gramStart"/>
-      <w:r>
-        <w:rPr>
-          <w:rFonts w:ascii="Verdana" w:hAnsi="Verdana"/>
-          <w:sz w:val="28"/>
-          <w:szCs w:val="28"/>
-        </w:rPr>
-        <w:t>“.</w:t>
-      </w:r>
-      <w:proofErr w:type="spellStart"/>
-      <w:r>
-        <w:rPr>
-          <w:rFonts w:ascii="Verdana" w:hAnsi="Verdana"/>
-          <w:sz w:val="28"/>
-          <w:szCs w:val="28"/>
-        </w:rPr>
-        <w:t>hero</w:t>
-      </w:r>
-      <w:proofErr w:type="gramEnd"/>
-      <w:r>
-        <w:rPr>
-          <w:rFonts w:ascii="Verdana" w:hAnsi="Verdana"/>
-          <w:sz w:val="28"/>
-          <w:szCs w:val="28"/>
-        </w:rPr>
-        <w:t>_glass</w:t>
-      </w:r>
-      <w:proofErr w:type="spellEnd"/>
-      <w:r>
-        <w:rPr>
-          <w:rFonts w:ascii="Verdana" w:hAnsi="Verdana"/>
-          <w:sz w:val="28"/>
-          <w:szCs w:val="28"/>
-        </w:rPr>
-        <w:t xml:space="preserve">” se hace el difuminado de las orillas que tiene la clase </w:t>
-      </w:r>
-      <w:proofErr w:type="spellStart"/>
-      <w:r>
-        <w:rPr>
-          <w:rFonts w:ascii="Verdana" w:hAnsi="Verdana"/>
-          <w:sz w:val="28"/>
-          <w:szCs w:val="28"/>
-        </w:rPr>
-        <w:t>hero_container</w:t>
-      </w:r>
-      <w:proofErr w:type="spellEnd"/>
-      <w:r>
-        <w:rPr>
-          <w:rFonts w:ascii="Verdana" w:hAnsi="Verdana"/>
-          <w:sz w:val="28"/>
-          <w:szCs w:val="28"/>
-        </w:rPr>
-        <w:t xml:space="preserve"> y se le aplica un color más claro al fondo</w:t>
+        <w:t>En la clase “.hero_glass” se hace el difuminado de las orillas que tiene la clase hero_container y se le aplica un color más claro al fondo</w:t>
       </w:r>
     </w:p>
     <w:p>
@@ -4322,53 +3715,7 @@
           <w:szCs w:val="28"/>
         </w:rPr>
         <w:lastRenderedPageBreak/>
-        <w:t xml:space="preserve">La clase </w:t>
-      </w:r>
-      <w:proofErr w:type="gramStart"/>
-      <w:r>
-        <w:rPr>
-          <w:rFonts w:ascii="Verdana" w:hAnsi="Verdana"/>
-          <w:sz w:val="28"/>
-          <w:szCs w:val="28"/>
-        </w:rPr>
-        <w:t>“.</w:t>
-      </w:r>
-      <w:proofErr w:type="spellStart"/>
-      <w:r>
-        <w:rPr>
-          <w:rFonts w:ascii="Verdana" w:hAnsi="Verdana"/>
-          <w:sz w:val="28"/>
-          <w:szCs w:val="28"/>
-        </w:rPr>
-        <w:t>console</w:t>
-      </w:r>
-      <w:proofErr w:type="spellEnd"/>
-      <w:proofErr w:type="gramEnd"/>
-      <w:r>
-        <w:rPr>
-          <w:rFonts w:ascii="Verdana" w:hAnsi="Verdana"/>
-          <w:sz w:val="28"/>
-          <w:szCs w:val="28"/>
-        </w:rPr>
-        <w:t xml:space="preserve">-container” le da los valores a dos imágenes de </w:t>
-      </w:r>
-      <w:proofErr w:type="spellStart"/>
-      <w:r>
-        <w:rPr>
-          <w:rFonts w:ascii="Verdana" w:hAnsi="Verdana"/>
-          <w:sz w:val="28"/>
-          <w:szCs w:val="28"/>
-        </w:rPr>
-        <w:t>pikachu</w:t>
-      </w:r>
-      <w:proofErr w:type="spellEnd"/>
-      <w:r>
-        <w:rPr>
-          <w:rFonts w:ascii="Verdana" w:hAnsi="Verdana"/>
-          <w:sz w:val="28"/>
-          <w:szCs w:val="28"/>
-        </w:rPr>
-        <w:t xml:space="preserve"> y la palabra comenzar</w:t>
+        <w:t>La clase “.console-container” le da los valores a dos imágenes de pikachu y la palabra comenzar</w:t>
       </w:r>
     </w:p>
     <w:p>
@@ -4532,43 +3879,7 @@
           <w:sz w:val="24"/>
           <w:szCs w:val="24"/>
         </w:rPr>
-        <w:t xml:space="preserve">Se define la clase “logo” que es una etiqueta </w:t>
-      </w:r>
-      <w:proofErr w:type="spellStart"/>
-      <w:r>
-        <w:rPr>
-          <w:rFonts w:ascii="Verdana" w:hAnsi="Verdana"/>
-          <w:sz w:val="24"/>
-          <w:szCs w:val="24"/>
-        </w:rPr>
-        <w:t>span</w:t>
-      </w:r>
-      <w:proofErr w:type="spellEnd"/>
-      <w:r>
-        <w:rPr>
-          <w:rFonts w:ascii="Verdana" w:hAnsi="Verdana"/>
-          <w:sz w:val="24"/>
-          <w:szCs w:val="24"/>
-        </w:rPr>
-        <w:t xml:space="preserve"> que contiene la palabra </w:t>
-      </w:r>
-      <w:proofErr w:type="spellStart"/>
-      <w:r>
-        <w:rPr>
-          <w:rFonts w:ascii="Verdana" w:hAnsi="Verdana"/>
-          <w:sz w:val="24"/>
-          <w:szCs w:val="24"/>
-        </w:rPr>
-        <w:t>tamagotchi</w:t>
-      </w:r>
-      <w:proofErr w:type="spellEnd"/>
-      <w:r>
-        <w:rPr>
-          <w:rFonts w:ascii="Verdana" w:hAnsi="Verdana"/>
-          <w:sz w:val="24"/>
-          <w:szCs w:val="24"/>
-        </w:rPr>
-        <w:t>, se le asigna la fuente, colores y tamaños</w:t>
+        <w:t>Se define la clase “logo” que es una etiqueta span que contiene la palabra tamagotchi, se le asigna la fuente, colores y tamaños</w:t>
       </w:r>
     </w:p>
     <w:p>
@@ -4783,25 +4094,7 @@
           <w:sz w:val="24"/>
           <w:szCs w:val="24"/>
         </w:rPr>
-        <w:t>En la clase “</w:t>
-      </w:r>
-      <w:proofErr w:type="spellStart"/>
-      <w:r>
-        <w:rPr>
-          <w:rFonts w:ascii="Verdana" w:hAnsi="Verdana"/>
-          <w:sz w:val="24"/>
-          <w:szCs w:val="24"/>
-        </w:rPr>
-        <w:t>form</w:t>
-      </w:r>
-      <w:proofErr w:type="spellEnd"/>
-      <w:r>
-        <w:rPr>
-          <w:rFonts w:ascii="Verdana" w:hAnsi="Verdana"/>
-          <w:sz w:val="24"/>
-          <w:szCs w:val="24"/>
-        </w:rPr>
-        <w:t>”</w:t>
+        <w:t>En la clase “form”</w:t>
       </w:r>
       <w:r>
         <w:rPr>
@@ -5189,61 +4482,7 @@
           <w:szCs w:val="24"/>
         </w:rPr>
         <w:lastRenderedPageBreak/>
-        <w:t xml:space="preserve">Las </w:t>
-      </w:r>
-      <w:proofErr w:type="spellStart"/>
-      <w:r>
-        <w:rPr>
-          <w:rFonts w:ascii="Verdana" w:hAnsi="Verdana"/>
-          <w:sz w:val="24"/>
-          <w:szCs w:val="24"/>
-        </w:rPr>
-        <w:t>claces</w:t>
-      </w:r>
-      <w:proofErr w:type="spellEnd"/>
-      <w:r>
-        <w:rPr>
-          <w:rFonts w:ascii="Verdana" w:hAnsi="Verdana"/>
-          <w:sz w:val="24"/>
-          <w:szCs w:val="24"/>
-        </w:rPr>
-        <w:t xml:space="preserve"> </w:t>
-      </w:r>
-      <w:proofErr w:type="spellStart"/>
-      <w:r>
-        <w:rPr>
-          <w:rFonts w:ascii="Verdana" w:hAnsi="Verdana"/>
-          <w:sz w:val="24"/>
-          <w:szCs w:val="24"/>
-        </w:rPr>
-        <w:t>hero_cloud</w:t>
-      </w:r>
-      <w:proofErr w:type="spellEnd"/>
-      <w:r>
-        <w:rPr>
-          <w:rFonts w:ascii="Verdana" w:hAnsi="Verdana"/>
-          <w:sz w:val="24"/>
-          <w:szCs w:val="24"/>
-        </w:rPr>
-        <w:t xml:space="preserve"> son para los estilos de las imágenes de las nubes y el </w:t>
-      </w:r>
-      <w:proofErr w:type="spellStart"/>
-      <w:r>
-        <w:rPr>
-          <w:rFonts w:ascii="Verdana" w:hAnsi="Verdana"/>
-          <w:sz w:val="24"/>
-          <w:szCs w:val="24"/>
-        </w:rPr>
-        <w:t>hero_form</w:t>
-      </w:r>
-      <w:proofErr w:type="spellEnd"/>
-      <w:r>
-        <w:rPr>
-          <w:rFonts w:ascii="Verdana" w:hAnsi="Verdana"/>
-          <w:sz w:val="24"/>
-          <w:szCs w:val="24"/>
-        </w:rPr>
-        <w:t xml:space="preserve"> son los estilos del formulario</w:t>
+        <w:t>Las claces hero_cloud son para los estilos de las imágenes de las nubes y el hero_form son los estilos del formulario</w:t>
       </w:r>
     </w:p>
     <w:p>
@@ -5312,51 +4551,15 @@
           <w:sz w:val="24"/>
           <w:szCs w:val="24"/>
         </w:rPr>
-        <w:t>Las clases “</w:t>
-      </w:r>
-      <w:proofErr w:type="spellStart"/>
-      <w:r>
-        <w:rPr>
-          <w:rFonts w:ascii="Verdana" w:hAnsi="Verdana"/>
-          <w:sz w:val="24"/>
-          <w:szCs w:val="24"/>
-        </w:rPr>
-        <w:t>form</w:t>
-      </w:r>
-      <w:proofErr w:type="spellEnd"/>
-      <w:r>
-        <w:rPr>
-          <w:rFonts w:ascii="Verdana" w:hAnsi="Verdana"/>
-          <w:sz w:val="24"/>
-          <w:szCs w:val="24"/>
-        </w:rPr>
-        <w:t>”</w:t>
-      </w:r>
-      <w:r>
-        <w:rPr>
-          <w:rFonts w:ascii="Verdana" w:hAnsi="Verdana"/>
-          <w:sz w:val="24"/>
-          <w:szCs w:val="24"/>
-        </w:rPr>
-        <w:t xml:space="preserve"> son para el formulario de </w:t>
-      </w:r>
-      <w:proofErr w:type="spellStart"/>
-      <w:r>
-        <w:rPr>
-          <w:rFonts w:ascii="Verdana" w:hAnsi="Verdana"/>
-          <w:sz w:val="24"/>
-          <w:szCs w:val="24"/>
-        </w:rPr>
-        <w:t>login</w:t>
-      </w:r>
-      <w:proofErr w:type="spellEnd"/>
-      <w:r>
-        <w:rPr>
-          <w:rFonts w:ascii="Verdana" w:hAnsi="Verdana"/>
-          <w:sz w:val="24"/>
-          <w:szCs w:val="24"/>
-        </w:rPr>
-        <w:t>, y van describiendo por las funcionalidades de este formulario</w:t>
+        <w:t>Las clases “form”</w:t>
+      </w:r>
+      <w:r>
+        <w:rPr>
+          <w:rFonts w:ascii="Verdana" w:hAnsi="Verdana"/>
+          <w:sz w:val="24"/>
+          <w:szCs w:val="24"/>
+        </w:rPr>
+        <w:t xml:space="preserve"> son para el formulario de login, y van describiendo por las funcionalidades de este formulario</w:t>
       </w:r>
     </w:p>
     <w:p>
@@ -5478,43 +4681,7 @@
           <w:sz w:val="24"/>
           <w:szCs w:val="24"/>
         </w:rPr>
-        <w:t xml:space="preserve">La clase </w:t>
-      </w:r>
-      <w:proofErr w:type="spellStart"/>
-      <w:r>
-        <w:rPr>
-          <w:rFonts w:ascii="Verdana" w:hAnsi="Verdana"/>
-          <w:sz w:val="24"/>
-          <w:szCs w:val="24"/>
-        </w:rPr>
-        <w:t>toast</w:t>
-      </w:r>
-      <w:proofErr w:type="spellEnd"/>
-      <w:r>
-        <w:rPr>
-          <w:rFonts w:ascii="Verdana" w:hAnsi="Verdana"/>
-          <w:sz w:val="24"/>
-          <w:szCs w:val="24"/>
-        </w:rPr>
-        <w:t xml:space="preserve"> es la alerta que se manda si hubo algún error en los datos, aquí se le </w:t>
-      </w:r>
-      <w:proofErr w:type="spellStart"/>
-      <w:r>
-        <w:rPr>
-          <w:rFonts w:ascii="Verdana" w:hAnsi="Verdana"/>
-          <w:sz w:val="24"/>
-          <w:szCs w:val="24"/>
-        </w:rPr>
-        <w:t>asigan</w:t>
-      </w:r>
-      <w:proofErr w:type="spellEnd"/>
-      <w:r>
-        <w:rPr>
-          <w:rFonts w:ascii="Verdana" w:hAnsi="Verdana"/>
-          <w:sz w:val="24"/>
-          <w:szCs w:val="24"/>
-        </w:rPr>
-        <w:t xml:space="preserve"> sus valores como colores, tamaños de letra y forma</w:t>
+        <w:t>La clase toast es la alerta que se manda si hubo algún error en los datos, aquí se le asigan sus valores como colores, tamaños de letra y forma</w:t>
       </w:r>
     </w:p>
     <w:p>
@@ -5628,97 +4795,7 @@
           <w:sz w:val="24"/>
           <w:szCs w:val="24"/>
         </w:rPr>
-        <w:t>, en la primera condición “</w:t>
-      </w:r>
-      <w:proofErr w:type="spellStart"/>
-      <w:r>
-        <w:rPr>
-          <w:rFonts w:ascii="Verdana" w:hAnsi="Verdana"/>
-          <w:sz w:val="24"/>
-          <w:szCs w:val="24"/>
-        </w:rPr>
-        <w:t>if</w:t>
-      </w:r>
-      <w:proofErr w:type="spellEnd"/>
-      <w:r>
-        <w:rPr>
-          <w:rFonts w:ascii="Verdana" w:hAnsi="Verdana"/>
-          <w:sz w:val="24"/>
-          <w:szCs w:val="24"/>
-        </w:rPr>
-        <w:t>” primero lee la palabra y si no hay letras escritas asigna el color y el carácter y después lo pinta en pantalla. La siguiente condición “</w:t>
-      </w:r>
-      <w:proofErr w:type="spellStart"/>
-      <w:r>
-        <w:rPr>
-          <w:rFonts w:ascii="Verdana" w:hAnsi="Verdana"/>
-          <w:sz w:val="24"/>
-          <w:szCs w:val="24"/>
-        </w:rPr>
-        <w:t>else</w:t>
-      </w:r>
-      <w:proofErr w:type="spellEnd"/>
-      <w:r>
-        <w:rPr>
-          <w:rFonts w:ascii="Verdana" w:hAnsi="Verdana"/>
-          <w:sz w:val="24"/>
-          <w:szCs w:val="24"/>
-        </w:rPr>
-        <w:t xml:space="preserve"> </w:t>
-      </w:r>
-      <w:proofErr w:type="spellStart"/>
-      <w:r>
-        <w:rPr>
-          <w:rFonts w:ascii="Verdana" w:hAnsi="Verdana"/>
-          <w:sz w:val="24"/>
-          <w:szCs w:val="24"/>
-        </w:rPr>
-        <w:t>if</w:t>
-      </w:r>
-      <w:proofErr w:type="spellEnd"/>
-      <w:r>
-        <w:rPr>
-          <w:rFonts w:ascii="Verdana" w:hAnsi="Verdana"/>
-          <w:sz w:val="24"/>
-          <w:szCs w:val="24"/>
-        </w:rPr>
-        <w:t>” concatena las siguientes letras para completar la cadena y la última condición “</w:t>
-      </w:r>
-      <w:proofErr w:type="spellStart"/>
-      <w:r>
-        <w:rPr>
-          <w:rFonts w:ascii="Verdana" w:hAnsi="Verdana"/>
-          <w:sz w:val="24"/>
-          <w:szCs w:val="24"/>
-        </w:rPr>
-        <w:t>else</w:t>
-      </w:r>
-      <w:proofErr w:type="spellEnd"/>
-      <w:r>
-        <w:rPr>
-          <w:rFonts w:ascii="Verdana" w:hAnsi="Verdana"/>
-          <w:sz w:val="24"/>
-          <w:szCs w:val="24"/>
-        </w:rPr>
-        <w:t xml:space="preserve"> </w:t>
-      </w:r>
-      <w:proofErr w:type="spellStart"/>
-      <w:r>
-        <w:rPr>
-          <w:rFonts w:ascii="Verdana" w:hAnsi="Verdana"/>
-          <w:sz w:val="24"/>
-          <w:szCs w:val="24"/>
-        </w:rPr>
-        <w:t>if</w:t>
-      </w:r>
-      <w:proofErr w:type="spellEnd"/>
-      <w:r>
-        <w:rPr>
-          <w:rFonts w:ascii="Verdana" w:hAnsi="Verdana"/>
-          <w:sz w:val="24"/>
-          <w:szCs w:val="24"/>
-        </w:rPr>
-        <w:t xml:space="preserve">” si la cadena esta completa elimina letra por letra </w:t>
+        <w:t xml:space="preserve">, en la primera condición “if” primero lee la palabra y si no hay letras escritas asigna el color y el carácter y después lo pinta en pantalla. La siguiente condición “else if” concatena las siguientes letras para completar la cadena y la última condición “else if” si la cadena esta completa elimina letra por letra </w:t>
       </w:r>
     </w:p>
     <w:p>
@@ -5873,25 +4950,7 @@
           <w:sz w:val="24"/>
           <w:szCs w:val="24"/>
         </w:rPr>
-        <w:t>“</w:t>
-      </w:r>
-      <w:proofErr w:type="spellStart"/>
-      <w:r>
-        <w:rPr>
-          <w:rFonts w:ascii="Verdana" w:hAnsi="Verdana"/>
-          <w:sz w:val="24"/>
-          <w:szCs w:val="24"/>
-        </w:rPr>
-        <w:t>closeIcon</w:t>
-      </w:r>
-      <w:proofErr w:type="spellEnd"/>
-      <w:r>
-        <w:rPr>
-          <w:rFonts w:ascii="Verdana" w:hAnsi="Verdana"/>
-          <w:sz w:val="24"/>
-          <w:szCs w:val="24"/>
-        </w:rPr>
-        <w:t>” Es la función para mostrar un mensaje en pantalla</w:t>
+        <w:t>“closeIcon” Es la función para mostrar un mensaje en pantalla</w:t>
       </w:r>
     </w:p>
     <w:p>
@@ -5909,45 +4968,7 @@
           <w:sz w:val="24"/>
           <w:szCs w:val="24"/>
         </w:rPr>
-        <w:t>“</w:t>
-      </w:r>
-      <w:proofErr w:type="spellStart"/>
-      <w:r>
-        <w:rPr>
-          <w:rFonts w:ascii="Verdana" w:hAnsi="Verdana"/>
-          <w:sz w:val="24"/>
-          <w:szCs w:val="24"/>
-        </w:rPr>
-        <w:t>visionButton</w:t>
-      </w:r>
-      <w:proofErr w:type="spellEnd"/>
-      <w:r>
-        <w:rPr>
-          <w:rFonts w:ascii="Verdana" w:hAnsi="Verdana"/>
-          <w:sz w:val="24"/>
-          <w:szCs w:val="24"/>
-        </w:rPr>
-        <w:t xml:space="preserve">” Sirve para cambiar de tipo </w:t>
-      </w:r>
-      <w:proofErr w:type="spellStart"/>
-      <w:proofErr w:type="gramStart"/>
-      <w:r>
-        <w:rPr>
-          <w:rFonts w:ascii="Verdana" w:hAnsi="Verdana"/>
-          <w:sz w:val="24"/>
-          <w:szCs w:val="24"/>
-        </w:rPr>
-        <w:t>password</w:t>
-      </w:r>
-      <w:proofErr w:type="spellEnd"/>
-      <w:proofErr w:type="gramEnd"/>
-      <w:r>
-        <w:rPr>
-          <w:rFonts w:ascii="Verdana" w:hAnsi="Verdana"/>
-          <w:sz w:val="24"/>
-          <w:szCs w:val="24"/>
-        </w:rPr>
-        <w:t xml:space="preserve"> a tipo texto la cadena escrita</w:t>
+        <w:t>“visionButton” Sirve para cambiar de tipo password a tipo texto la cadena escrita</w:t>
       </w:r>
     </w:p>
     <w:p>
@@ -5965,36 +4986,8 @@
           <w:sz w:val="24"/>
           <w:szCs w:val="24"/>
         </w:rPr>
-        <w:t>“</w:t>
-      </w:r>
-      <w:proofErr w:type="spellStart"/>
-      <w:r>
-        <w:rPr>
-          <w:rFonts w:ascii="Verdana" w:hAnsi="Verdana"/>
-          <w:sz w:val="24"/>
-          <w:szCs w:val="24"/>
-        </w:rPr>
-        <w:t>SelectedPoke</w:t>
-      </w:r>
-      <w:proofErr w:type="spellEnd"/>
-      <w:r>
-        <w:rPr>
-          <w:rFonts w:ascii="Verdana" w:hAnsi="Verdana"/>
-          <w:sz w:val="24"/>
-          <w:szCs w:val="24"/>
-        </w:rPr>
-        <w:t xml:space="preserve">” Es la función para obtener la selección del </w:t>
-      </w:r>
-      <w:proofErr w:type="spellStart"/>
-      <w:r>
-        <w:rPr>
-          <w:rFonts w:ascii="Verdana" w:hAnsi="Verdana"/>
-          <w:sz w:val="24"/>
-          <w:szCs w:val="24"/>
-        </w:rPr>
-        <w:t>comboBox</w:t>
-      </w:r>
-      <w:proofErr w:type="spellEnd"/>
+        <w:t>“SelectedPoke” Es la función para obtener la selección del comboBox</w:t>
+      </w:r>
     </w:p>
     <w:p>
       <w:pPr>
@@ -6011,25 +5004,7 @@
           <w:sz w:val="24"/>
           <w:szCs w:val="24"/>
         </w:rPr>
-        <w:t>“</w:t>
-      </w:r>
-      <w:proofErr w:type="spellStart"/>
-      <w:r>
-        <w:rPr>
-          <w:rFonts w:ascii="Verdana" w:hAnsi="Verdana"/>
-          <w:sz w:val="24"/>
-          <w:szCs w:val="24"/>
-        </w:rPr>
-        <w:t>nextButton</w:t>
-      </w:r>
-      <w:proofErr w:type="spellEnd"/>
-      <w:r>
-        <w:rPr>
-          <w:rFonts w:ascii="Verdana" w:hAnsi="Verdana"/>
-          <w:sz w:val="24"/>
-          <w:szCs w:val="24"/>
-        </w:rPr>
-        <w:t>” Es la función cambia el recuadro donde se llena la información</w:t>
+        <w:t>“nextButton” Es la función cambia el recuadro donde se llena la información</w:t>
       </w:r>
     </w:p>
     <w:p>
@@ -6099,25 +5074,7 @@
           <w:szCs w:val="24"/>
         </w:rPr>
         <w:lastRenderedPageBreak/>
-        <w:t>“</w:t>
-      </w:r>
-      <w:proofErr w:type="spellStart"/>
-      <w:r>
-        <w:rPr>
-          <w:rFonts w:ascii="Verdana" w:hAnsi="Verdana"/>
-          <w:sz w:val="24"/>
-          <w:szCs w:val="24"/>
-        </w:rPr>
-        <w:t>SubmitButton</w:t>
-      </w:r>
-      <w:proofErr w:type="spellEnd"/>
-      <w:r>
-        <w:rPr>
-          <w:rFonts w:ascii="Verdana" w:hAnsi="Verdana"/>
-          <w:sz w:val="24"/>
-          <w:szCs w:val="24"/>
-        </w:rPr>
-        <w:t>” obtiene la información y los manda al servidor</w:t>
+        <w:t>“SubmitButton” obtiene la información y los manda al servidor</w:t>
       </w:r>
     </w:p>
     <w:p>
@@ -6301,114 +5258,24 @@
           <w:szCs w:val="24"/>
         </w:rPr>
         <w:lastRenderedPageBreak/>
-        <w:t>La variable “</w:t>
-      </w:r>
-      <w:proofErr w:type="spellStart"/>
-      <w:r>
-        <w:rPr>
-          <w:rFonts w:ascii="Verdana" w:hAnsi="Verdana"/>
-          <w:sz w:val="24"/>
-          <w:szCs w:val="24"/>
-        </w:rPr>
-        <w:t>steps</w:t>
-      </w:r>
-      <w:proofErr w:type="spellEnd"/>
-      <w:r>
-        <w:rPr>
-          <w:rFonts w:ascii="Verdana" w:hAnsi="Verdana"/>
-          <w:sz w:val="24"/>
-          <w:szCs w:val="24"/>
-        </w:rPr>
-        <w:t>” va haciendo el seguimiento de los pasos del registro</w:t>
-      </w:r>
-    </w:p>
-    <w:p>
-      <w:pPr>
-        <w:rPr>
-          <w:rFonts w:ascii="Verdana" w:hAnsi="Verdana"/>
-          <w:sz w:val="24"/>
-          <w:szCs w:val="24"/>
-        </w:rPr>
-      </w:pPr>
-      <w:r>
-        <w:rPr>
-          <w:rFonts w:ascii="Verdana" w:hAnsi="Verdana"/>
-          <w:sz w:val="24"/>
-          <w:szCs w:val="24"/>
-        </w:rPr>
-        <w:t>La primera condición “</w:t>
-      </w:r>
-      <w:proofErr w:type="spellStart"/>
-      <w:r>
-        <w:rPr>
-          <w:rFonts w:ascii="Verdana" w:hAnsi="Verdana"/>
-          <w:sz w:val="24"/>
-          <w:szCs w:val="24"/>
-        </w:rPr>
-        <w:t>if</w:t>
-      </w:r>
-      <w:proofErr w:type="spellEnd"/>
-      <w:r>
-        <w:rPr>
-          <w:rFonts w:ascii="Verdana" w:hAnsi="Verdana"/>
-          <w:sz w:val="24"/>
-          <w:szCs w:val="24"/>
-        </w:rPr>
-        <w:t xml:space="preserve">” verifica que el </w:t>
-      </w:r>
-      <w:proofErr w:type="spellStart"/>
-      <w:r>
-        <w:rPr>
-          <w:rFonts w:ascii="Verdana" w:hAnsi="Verdana"/>
-          <w:sz w:val="24"/>
-          <w:szCs w:val="24"/>
-        </w:rPr>
-        <w:t>checkbox</w:t>
-      </w:r>
-      <w:proofErr w:type="spellEnd"/>
-      <w:r>
-        <w:rPr>
-          <w:rFonts w:ascii="Verdana" w:hAnsi="Verdana"/>
-          <w:sz w:val="24"/>
-          <w:szCs w:val="24"/>
-        </w:rPr>
-        <w:t xml:space="preserve"> este seleccionado para así poder entrar a la siguiente condición “</w:t>
-      </w:r>
-      <w:proofErr w:type="spellStart"/>
-      <w:r>
-        <w:rPr>
-          <w:rFonts w:ascii="Verdana" w:hAnsi="Verdana"/>
-          <w:sz w:val="24"/>
-          <w:szCs w:val="24"/>
-        </w:rPr>
-        <w:t>else</w:t>
-      </w:r>
-      <w:proofErr w:type="spellEnd"/>
-      <w:r>
-        <w:rPr>
-          <w:rFonts w:ascii="Verdana" w:hAnsi="Verdana"/>
-          <w:sz w:val="24"/>
-          <w:szCs w:val="24"/>
-        </w:rPr>
-        <w:t xml:space="preserve"> </w:t>
-      </w:r>
-      <w:proofErr w:type="spellStart"/>
-      <w:r>
-        <w:rPr>
-          <w:rFonts w:ascii="Verdana" w:hAnsi="Verdana"/>
-          <w:sz w:val="24"/>
-          <w:szCs w:val="24"/>
-        </w:rPr>
-        <w:t>if</w:t>
-      </w:r>
-      <w:proofErr w:type="spellEnd"/>
-      <w:r>
-        <w:rPr>
-          <w:rFonts w:ascii="Verdana" w:hAnsi="Verdana"/>
-          <w:sz w:val="24"/>
-          <w:szCs w:val="24"/>
-        </w:rPr>
-        <w:t>” y obtenga los datos anteriormente dados y los muestre en pantalla</w:t>
+        <w:t>La variable “steps” va haciendo el seguimiento de los pasos del registro</w:t>
+      </w:r>
+    </w:p>
+    <w:p>
+      <w:pPr>
+        <w:rPr>
+          <w:rFonts w:ascii="Verdana" w:hAnsi="Verdana"/>
+          <w:sz w:val="24"/>
+          <w:szCs w:val="24"/>
+        </w:rPr>
+      </w:pPr>
+      <w:r>
+        <w:rPr>
+          <w:rFonts w:ascii="Verdana" w:hAnsi="Verdana"/>
+          <w:sz w:val="24"/>
+          <w:szCs w:val="24"/>
+        </w:rPr>
+        <w:t>La primera condición “if” verifica que el checkbox este seleccionado para así poder entrar a la siguiente condición “else if” y obtenga los datos anteriormente dados y los muestre en pantalla</w:t>
       </w:r>
     </w:p>
     <w:p>
@@ -6698,25 +5565,7 @@
           <w:szCs w:val="24"/>
         </w:rPr>
         <w:lastRenderedPageBreak/>
-        <w:t xml:space="preserve">El botón de eliminar verifica si esta iniciada una sesión, pregunta por el usuario y contraseña, si estos datos </w:t>
-      </w:r>
-      <w:proofErr w:type="gramStart"/>
-      <w:r>
-        <w:rPr>
-          <w:rFonts w:ascii="Verdana" w:hAnsi="Verdana"/>
-          <w:sz w:val="24"/>
-          <w:szCs w:val="24"/>
-        </w:rPr>
-        <w:t>existen  se</w:t>
-      </w:r>
-      <w:proofErr w:type="gramEnd"/>
-      <w:r>
-        <w:rPr>
-          <w:rFonts w:ascii="Verdana" w:hAnsi="Verdana"/>
-          <w:sz w:val="24"/>
-          <w:szCs w:val="24"/>
-        </w:rPr>
-        <w:t xml:space="preserve"> eliminaran de la base de datos y sino se llenan  bien los campos mandara un mensaje de error</w:t>
+        <w:t>El botón de eliminar verifica si esta iniciada una sesión, pregunta por el usuario y contraseña, si estos datos existen  se eliminaran de la base de datos y sino se llenan  bien los campos mandara un mensaje de error</w:t>
       </w:r>
     </w:p>
     <w:p>
@@ -6885,51 +5734,15 @@
           <w:szCs w:val="24"/>
         </w:rPr>
         <w:lastRenderedPageBreak/>
-        <w:t>El botón de iniciar pedirá un usuario y contraseña, la primar condición “</w:t>
-      </w:r>
-      <w:proofErr w:type="spellStart"/>
-      <w:r>
-        <w:rPr>
-          <w:rFonts w:ascii="Verdana" w:hAnsi="Verdana"/>
-          <w:sz w:val="24"/>
-          <w:szCs w:val="24"/>
-        </w:rPr>
-        <w:t>if</w:t>
-      </w:r>
-      <w:proofErr w:type="spellEnd"/>
-      <w:r>
-        <w:rPr>
-          <w:rFonts w:ascii="Verdana" w:hAnsi="Verdana"/>
-          <w:sz w:val="24"/>
-          <w:szCs w:val="24"/>
-        </w:rPr>
-        <w:t>” verifica que los campos no estén vacíos, si no están vacíos</w:t>
-      </w:r>
-      <w:r>
-        <w:rPr>
-          <w:rFonts w:ascii="Verdana" w:hAnsi="Verdana"/>
-          <w:sz w:val="24"/>
-          <w:szCs w:val="24"/>
-        </w:rPr>
-        <w:t>, en la siguiente condición “</w:t>
-      </w:r>
-      <w:proofErr w:type="spellStart"/>
-      <w:r>
-        <w:rPr>
-          <w:rFonts w:ascii="Verdana" w:hAnsi="Verdana"/>
-          <w:sz w:val="24"/>
-          <w:szCs w:val="24"/>
-        </w:rPr>
-        <w:t>else</w:t>
-      </w:r>
-      <w:proofErr w:type="spellEnd"/>
-      <w:r>
-        <w:rPr>
-          <w:rFonts w:ascii="Verdana" w:hAnsi="Verdana"/>
-          <w:sz w:val="24"/>
-          <w:szCs w:val="24"/>
-        </w:rPr>
-        <w:t>” si los datos no coinciden en la base de datos mandara un mensaje de error.</w:t>
+        <w:t>El botón de iniciar pedirá un usuario y contraseña, la primar condición “if” verifica que los campos no estén vacíos, si no están vacíos</w:t>
+      </w:r>
+      <w:r>
+        <w:rPr>
+          <w:rFonts w:ascii="Verdana" w:hAnsi="Verdana"/>
+          <w:sz w:val="24"/>
+          <w:szCs w:val="24"/>
+        </w:rPr>
+        <w:t>, en la siguiente condición “else” si los datos no coinciden en la base de datos mandara un mensaje de error.</w:t>
       </w:r>
     </w:p>
     <w:p>
@@ -7080,43 +5893,7 @@
           <w:szCs w:val="24"/>
         </w:rPr>
         <w:lastRenderedPageBreak/>
-        <w:t xml:space="preserve">Se usa una función </w:t>
-      </w:r>
-      <w:proofErr w:type="spellStart"/>
-      <w:r>
-        <w:rPr>
-          <w:rFonts w:ascii="Verdana" w:hAnsi="Verdana"/>
-          <w:sz w:val="24"/>
-          <w:szCs w:val="24"/>
-        </w:rPr>
-        <w:t>timmer</w:t>
-      </w:r>
-      <w:proofErr w:type="spellEnd"/>
-      <w:r>
-        <w:rPr>
-          <w:rFonts w:ascii="Verdana" w:hAnsi="Verdana"/>
-          <w:sz w:val="24"/>
-          <w:szCs w:val="24"/>
-        </w:rPr>
-        <w:t xml:space="preserve">, se inicia con condiciones donde se verifica si la mascota tiene mas de 100 de vida, si cumple con eso se </w:t>
-      </w:r>
-      <w:proofErr w:type="gramStart"/>
-      <w:r>
-        <w:rPr>
-          <w:rFonts w:ascii="Verdana" w:hAnsi="Verdana"/>
-          <w:sz w:val="24"/>
-          <w:szCs w:val="24"/>
-        </w:rPr>
-        <w:t>mostrara</w:t>
-      </w:r>
-      <w:proofErr w:type="gramEnd"/>
-      <w:r>
-        <w:rPr>
-          <w:rFonts w:ascii="Verdana" w:hAnsi="Verdana"/>
-          <w:sz w:val="24"/>
-          <w:szCs w:val="24"/>
-        </w:rPr>
-        <w:t xml:space="preserve"> el porcentaje de vida junto a la imagen de la barra de vida, lo mismo sucede con los otros atributos de la mascota</w:t>
+        <w:t>Se usa una función timmer, se inicia con condiciones donde se verifica si la mascota tiene mas de 100 de vida, si cumple con eso se mostrara el porcentaje de vida junto a la imagen de la barra de vida, lo mismo sucede con los otros atributos de la mascota</w:t>
       </w:r>
     </w:p>
     <w:p>
@@ -7185,25 +5962,7 @@
           <w:sz w:val="24"/>
           <w:szCs w:val="24"/>
         </w:rPr>
-        <w:t xml:space="preserve">Aquí se </w:t>
-      </w:r>
-      <w:proofErr w:type="gramStart"/>
-      <w:r>
-        <w:rPr>
-          <w:rFonts w:ascii="Verdana" w:hAnsi="Verdana"/>
-          <w:sz w:val="24"/>
-          <w:szCs w:val="24"/>
-        </w:rPr>
-        <w:t>cambiara</w:t>
-      </w:r>
-      <w:proofErr w:type="gramEnd"/>
-      <w:r>
-        <w:rPr>
-          <w:rFonts w:ascii="Verdana" w:hAnsi="Verdana"/>
-          <w:sz w:val="24"/>
-          <w:szCs w:val="24"/>
-        </w:rPr>
-        <w:t xml:space="preserve"> la imagen de los atributos cada 25%</w:t>
+        <w:t>Aquí se cambiara la imagen de los atributos cada 25%</w:t>
       </w:r>
       <w:r>
         <w:rPr>
@@ -7510,53 +6269,15 @@
           <w:sz w:val="24"/>
           <w:szCs w:val="24"/>
         </w:rPr>
-        <w:t xml:space="preserve">se agrega una función para que cuando el usuario haga </w:t>
-      </w:r>
-      <w:proofErr w:type="spellStart"/>
-      <w:proofErr w:type="gramStart"/>
-      <w:r>
-        <w:rPr>
-          <w:rFonts w:ascii="Verdana" w:hAnsi="Verdana"/>
-          <w:sz w:val="24"/>
-          <w:szCs w:val="24"/>
-        </w:rPr>
-        <w:t>click</w:t>
-      </w:r>
-      <w:proofErr w:type="spellEnd"/>
-      <w:proofErr w:type="gramEnd"/>
-      <w:r>
-        <w:rPr>
-          <w:rFonts w:ascii="Verdana" w:hAnsi="Verdana"/>
-          <w:sz w:val="24"/>
-          <w:szCs w:val="24"/>
-        </w:rPr>
-        <w:t xml:space="preserve"> en cualquier parte de la página inicia una música </w:t>
-      </w:r>
-      <w:r>
-        <w:rPr>
-          <w:rFonts w:ascii="Verdana" w:hAnsi="Verdana"/>
-          <w:sz w:val="24"/>
-          <w:szCs w:val="24"/>
-        </w:rPr>
-        <w:t xml:space="preserve">y elimine el evento al hacer </w:t>
-      </w:r>
-      <w:proofErr w:type="spellStart"/>
-      <w:r>
-        <w:rPr>
-          <w:rFonts w:ascii="Verdana" w:hAnsi="Verdana"/>
-          <w:sz w:val="24"/>
-          <w:szCs w:val="24"/>
-        </w:rPr>
-        <w:t>click</w:t>
-      </w:r>
-      <w:proofErr w:type="spellEnd"/>
-      <w:r>
-        <w:rPr>
-          <w:rFonts w:ascii="Verdana" w:hAnsi="Verdana"/>
-          <w:sz w:val="24"/>
-          <w:szCs w:val="24"/>
-        </w:rPr>
-        <w:t xml:space="preserve"> </w:t>
+        <w:t xml:space="preserve">se agrega una función para que cuando el usuario haga click en cualquier parte de la página inicia una música </w:t>
+      </w:r>
+      <w:r>
+        <w:rPr>
+          <w:rFonts w:ascii="Verdana" w:hAnsi="Verdana"/>
+          <w:sz w:val="24"/>
+          <w:szCs w:val="24"/>
+        </w:rPr>
+        <w:t xml:space="preserve">y elimine el evento al hacer click </w:t>
       </w:r>
     </w:p>
     <w:p>
@@ -7601,6 +6322,74 @@
         </w:drawing>
       </w:r>
     </w:p>
+    <w:p/>
+    <w:p>
+      <w:pPr>
+        <w:pStyle w:val="Ttulo1"/>
+      </w:pPr>
+      <w:r>
+        <w:t>Citas:</w:t>
+      </w:r>
+    </w:p>
+    <w:p>
+      <w:r>
+        <w:t>Página que se utilizó para saber sobre el ‘Area-Label’.</w:t>
+      </w:r>
+    </w:p>
+    <w:p>
+      <w:hyperlink r:id="rId58" w:history="1">
+        <w:r>
+          <w:rPr>
+            <w:rStyle w:val="Hipervnculo"/>
+          </w:rPr>
+          <w:t>https://developer.mozilla.org/en-US/docs/Web/Accessibility/ARIA/Attributes/aria-label</w:t>
+        </w:r>
+      </w:hyperlink>
+    </w:p>
+    <w:p>
+      <w:r>
+        <w:t>Extensión de Chrome para trabajar con la accesibilidad:</w:t>
+      </w:r>
+    </w:p>
+    <w:p>
+      <w:r>
+        <w:drawing>
+          <wp:inline distT="0" distB="0" distL="0" distR="0" wp14:anchorId="3E9E4BDD" wp14:editId="59D143A1">
+            <wp:extent cx="3915321" cy="1667108"/>
+            <wp:effectExtent l="0" t="0" r="0" b="9525"/>
+            <wp:docPr id="42" name="Imagen 42"/>
+            <wp:cNvGraphicFramePr>
+              <a:graphicFrameLocks xmlns:a="http://schemas.openxmlformats.org/drawingml/2006/main" noChangeAspect="1"/>
+            </wp:cNvGraphicFramePr>
+            <a:graphic xmlns:a="http://schemas.openxmlformats.org/drawingml/2006/main">
+              <a:graphicData uri="http://schemas.openxmlformats.org/drawingml/2006/picture">
+                <pic:pic xmlns:pic="http://schemas.openxmlformats.org/drawingml/2006/picture">
+                  <pic:nvPicPr>
+                    <pic:cNvPr id="1" name=""/>
+                    <pic:cNvPicPr/>
+                  </pic:nvPicPr>
+                  <pic:blipFill>
+                    <a:blip r:embed="rId59"/>
+                    <a:stretch>
+                      <a:fillRect/>
+                    </a:stretch>
+                  </pic:blipFill>
+                  <pic:spPr>
+                    <a:xfrm>
+                      <a:off x="0" y="0"/>
+                      <a:ext cx="3915321" cy="1667108"/>
+                    </a:xfrm>
+                    <a:prstGeom prst="rect">
+                      <a:avLst/>
+                    </a:prstGeom>
+                  </pic:spPr>
+                </pic:pic>
+              </a:graphicData>
+            </a:graphic>
+          </wp:inline>
+        </w:drawing>
+      </w:r>
+    </w:p>
     <w:sectPr>
       <w:pgSz w:w="12240" w:h="15840"/>
       <w:pgMar w:top="1417" w:right="1701" w:bottom="1417" w:left="1701" w:header="708" w:footer="708" w:gutter="0"/>
@@ -7612,7 +6401,7 @@
 </file>
 
 <file path=word/endnotes.xml><?xml version="1.0" encoding="utf-8"?>
-<w:endnotes xmlns:wpc="http://schemas.microsoft.com/office/word/2010/wordprocessingCanvas" xmlns:cx="http://schemas.microsoft.com/office/drawing/2014/chartex" xmlns:cx1="http://schemas.microsoft.com/office/drawing/2015/9/8/chartex" xmlns:cx2="http://schemas.microsoft.com/office/drawing/2015/10/21/chartex" xmlns:cx3="http://schemas.microsoft.com/office/drawing/2016/5/9/chartex" xmlns:cx4="http://schemas.microsoft.com/office/drawing/2016/5/10/chartex" xmlns:cx5="http://schemas.microsoft.com/office/drawing/2016/5/11/chartex" xmlns:cx6="http://schemas.microsoft.com/office/drawing/2016/5/12/chartex" xmlns:cx7="http://schemas.microsoft.com/office/drawing/2016/5/13/chartex" xmlns:cx8="http://schemas.microsoft.com/office/drawing/2016/5/14/chartex" xmlns:mc="http://schemas.openxmlformats.org/markup-compatibility/2006" xmlns:aink="http://schemas.microsoft.com/office/drawing/2016/ink" xmlns:am3d="http://schemas.microsoft.com/office/drawing/2017/model3d" xmlns:o="urn:schemas-microsoft-com:office:office" xmlns:oel="http://schemas.microsoft.com/office/2019/extlst" xmlns:r="http://schemas.openxmlformats.org/officeDocument/2006/relationships" xmlns:m="http://schemas.openxmlformats.org/officeDocument/2006/math" xmlns:v="urn:schemas-microsoft-com:vml" xmlns:wp14="http://schemas.microsoft.com/office/word/2010/wordprocessingDrawing" xmlns:wp="http://schemas.openxmlformats.org/drawingml/2006/wordprocessingDrawing" xmlns:w10="urn:schemas-microsoft-com:office:word" xmlns:w="http://schemas.openxmlformats.org/wordprocessingml/2006/main" xmlns:w14="http://schemas.microsoft.com/office/word/2010/wordml" xmlns:w15="http://schemas.microsoft.com/office/word/2012/wordml" xmlns:w16cex="http://schemas.microsoft.com/office/word/2018/wordml/cex" xmlns:w16cid="http://schemas.microsoft.com/office/word/2016/wordml/cid" xmlns:w16="http://schemas.microsoft.com/office/word/2018/wordml" xmlns:w16sdtdh="http://schemas.microsoft.com/office/word/2020/wordml/sdtdatahash" xmlns:w16se="http://schemas.microsoft.com/office/word/2015/wordml/symex" xmlns:wpg="http://schemas.microsoft.com/office/word/2010/wordprocessingGroup" xmlns:wpi="http://schemas.microsoft.com/office/word/2010/wordprocessingInk" xmlns:wne="http://schemas.microsoft.com/office/word/2006/wordml" xmlns:wps="http://schemas.microsoft.com/office/word/2010/wordprocessingShape" mc:Ignorable="w14 w15 w16se w16cid w16 w16cex w16sdtdh wp14">
+<w:endnotes xmlns:wpc="http://schemas.microsoft.com/office/word/2010/wordprocessingCanvas" xmlns:cx="http://schemas.microsoft.com/office/drawing/2014/chartex" xmlns:cx1="http://schemas.microsoft.com/office/drawing/2015/9/8/chartex" xmlns:cx2="http://schemas.microsoft.com/office/drawing/2015/10/21/chartex" xmlns:cx3="http://schemas.microsoft.com/office/drawing/2016/5/9/chartex" xmlns:cx4="http://schemas.microsoft.com/office/drawing/2016/5/10/chartex" xmlns:cx5="http://schemas.microsoft.com/office/drawing/2016/5/11/chartex" xmlns:cx6="http://schemas.microsoft.com/office/drawing/2016/5/12/chartex" xmlns:cx7="http://schemas.microsoft.com/office/drawing/2016/5/13/chartex" xmlns:cx8="http://schemas.microsoft.com/office/drawing/2016/5/14/chartex" xmlns:mc="http://schemas.openxmlformats.org/markup-compatibility/2006" xmlns:aink="http://schemas.microsoft.com/office/drawing/2016/ink" xmlns:am3d="http://schemas.microsoft.com/office/drawing/2017/model3d" xmlns:o="urn:schemas-microsoft-com:office:office" xmlns:r="http://schemas.openxmlformats.org/officeDocument/2006/relationships" xmlns:m="http://schemas.openxmlformats.org/officeDocument/2006/math" xmlns:v="urn:schemas-microsoft-com:vml" xmlns:wp14="http://schemas.microsoft.com/office/word/2010/wordprocessingDrawing" xmlns:wp="http://schemas.openxmlformats.org/drawingml/2006/wordprocessingDrawing" xmlns:w10="urn:schemas-microsoft-com:office:word" xmlns:w="http://schemas.openxmlformats.org/wordprocessingml/2006/main" xmlns:w14="http://schemas.microsoft.com/office/word/2010/wordml" xmlns:w15="http://schemas.microsoft.com/office/word/2012/wordml" xmlns:w16cex="http://schemas.microsoft.com/office/word/2018/wordml/cex" xmlns:w16cid="http://schemas.microsoft.com/office/word/2016/wordml/cid" xmlns:w16="http://schemas.microsoft.com/office/word/2018/wordml" xmlns:w16sdtdh="http://schemas.microsoft.com/office/word/2020/wordml/sdtdatahash" xmlns:w16se="http://schemas.microsoft.com/office/word/2015/wordml/symex" xmlns:wpg="http://schemas.microsoft.com/office/word/2010/wordprocessingGroup" xmlns:wpi="http://schemas.microsoft.com/office/word/2010/wordprocessingInk" xmlns:wne="http://schemas.microsoft.com/office/word/2006/wordml" xmlns:wps="http://schemas.microsoft.com/office/word/2010/wordprocessingShape" mc:Ignorable="w14 w15 w16se w16cid w16 w16cex w16sdtdh wp14">
   <w:endnote w:type="separator" w:id="-1">
     <w:p>
       <w:pPr>
@@ -7637,7 +6426,7 @@
 </file>
 
 <file path=word/footnotes.xml><?xml version="1.0" encoding="utf-8"?>
-<w:footnotes xmlns:wpc="http://schemas.microsoft.com/office/word/2010/wordprocessingCanvas" xmlns:cx="http://schemas.microsoft.com/office/drawing/2014/chartex" xmlns:cx1="http://schemas.microsoft.com/office/drawing/2015/9/8/chartex" xmlns:cx2="http://schemas.microsoft.com/office/drawing/2015/10/21/chartex" xmlns:cx3="http://schemas.microsoft.com/office/drawing/2016/5/9/chartex" xmlns:cx4="http://schemas.microsoft.com/office/drawing/2016/5/10/chartex" xmlns:cx5="http://schemas.microsoft.com/office/drawing/2016/5/11/chartex" xmlns:cx6="http://schemas.microsoft.com/office/drawing/2016/5/12/chartex" xmlns:cx7="http://schemas.microsoft.com/office/drawing/2016/5/13/chartex" xmlns:cx8="http://schemas.microsoft.com/office/drawing/2016/5/14/chartex" xmlns:mc="http://schemas.openxmlformats.org/markup-compatibility/2006" xmlns:aink="http://schemas.microsoft.com/office/drawing/2016/ink" xmlns:am3d="http://schemas.microsoft.com/office/drawing/2017/model3d" xmlns:o="urn:schemas-microsoft-com:office:office" xmlns:oel="http://schemas.microsoft.com/office/2019/extlst" xmlns:r="http://schemas.openxmlformats.org/officeDocument/2006/relationships" xmlns:m="http://schemas.openxmlformats.org/officeDocument/2006/math" xmlns:v="urn:schemas-microsoft-com:vml" xmlns:wp14="http://schemas.microsoft.com/office/word/2010/wordprocessingDrawing" xmlns:wp="http://schemas.openxmlformats.org/drawingml/2006/wordprocessingDrawing" xmlns:w10="urn:schemas-microsoft-com:office:word" xmlns:w="http://schemas.openxmlformats.org/wordprocessingml/2006/main" xmlns:w14="http://schemas.microsoft.com/office/word/2010/wordml" xmlns:w15="http://schemas.microsoft.com/office/word/2012/wordml" xmlns:w16cex="http://schemas.microsoft.com/office/word/2018/wordml/cex" xmlns:w16cid="http://schemas.microsoft.com/office/word/2016/wordml/cid" xmlns:w16="http://schemas.microsoft.com/office/word/2018/wordml" xmlns:w16sdtdh="http://schemas.microsoft.com/office/word/2020/wordml/sdtdatahash" xmlns:w16se="http://schemas.microsoft.com/office/word/2015/wordml/symex" xmlns:wpg="http://schemas.microsoft.com/office/word/2010/wordprocessingGroup" xmlns:wpi="http://schemas.microsoft.com/office/word/2010/wordprocessingInk" xmlns:wne="http://schemas.microsoft.com/office/word/2006/wordml" xmlns:wps="http://schemas.microsoft.com/office/word/2010/wordprocessingShape" mc:Ignorable="w14 w15 w16se w16cid w16 w16cex w16sdtdh wp14">
+<w:footnotes xmlns:wpc="http://schemas.microsoft.com/office/word/2010/wordprocessingCanvas" xmlns:cx="http://schemas.microsoft.com/office/drawing/2014/chartex" xmlns:cx1="http://schemas.microsoft.com/office/drawing/2015/9/8/chartex" xmlns:cx2="http://schemas.microsoft.com/office/drawing/2015/10/21/chartex" xmlns:cx3="http://schemas.microsoft.com/office/drawing/2016/5/9/chartex" xmlns:cx4="http://schemas.microsoft.com/office/drawing/2016/5/10/chartex" xmlns:cx5="http://schemas.microsoft.com/office/drawing/2016/5/11/chartex" xmlns:cx6="http://schemas.microsoft.com/office/drawing/2016/5/12/chartex" xmlns:cx7="http://schemas.microsoft.com/office/drawing/2016/5/13/chartex" xmlns:cx8="http://schemas.microsoft.com/office/drawing/2016/5/14/chartex" xmlns:mc="http://schemas.openxmlformats.org/markup-compatibility/2006" xmlns:aink="http://schemas.microsoft.com/office/drawing/2016/ink" xmlns:am3d="http://schemas.microsoft.com/office/drawing/2017/model3d" xmlns:o="urn:schemas-microsoft-com:office:office" xmlns:r="http://schemas.openxmlformats.org/officeDocument/2006/relationships" xmlns:m="http://schemas.openxmlformats.org/officeDocument/2006/math" xmlns:v="urn:schemas-microsoft-com:vml" xmlns:wp14="http://schemas.microsoft.com/office/word/2010/wordprocessingDrawing" xmlns:wp="http://schemas.openxmlformats.org/drawingml/2006/wordprocessingDrawing" xmlns:w10="urn:schemas-microsoft-com:office:word" xmlns:w="http://schemas.openxmlformats.org/wordprocessingml/2006/main" xmlns:w14="http://schemas.microsoft.com/office/word/2010/wordml" xmlns:w15="http://schemas.microsoft.com/office/word/2012/wordml" xmlns:w16cex="http://schemas.microsoft.com/office/word/2018/wordml/cex" xmlns:w16cid="http://schemas.microsoft.com/office/word/2016/wordml/cid" xmlns:w16="http://schemas.microsoft.com/office/word/2018/wordml" xmlns:w16sdtdh="http://schemas.microsoft.com/office/word/2020/wordml/sdtdatahash" xmlns:w16se="http://schemas.microsoft.com/office/word/2015/wordml/symex" xmlns:wpg="http://schemas.microsoft.com/office/word/2010/wordprocessingGroup" xmlns:wpi="http://schemas.microsoft.com/office/word/2010/wordprocessingInk" xmlns:wne="http://schemas.microsoft.com/office/word/2006/wordml" xmlns:wps="http://schemas.microsoft.com/office/word/2010/wordprocessingShape" mc:Ignorable="w14 w15 w16se w16cid w16 w16cex w16sdtdh wp14">
   <w:footnote w:type="separator" w:id="-1">
     <w:p>
       <w:pPr>
@@ -7662,7 +6451,7 @@
 </file>
 
 <file path=word/numbering.xml><?xml version="1.0" encoding="utf-8"?>
-<w:numbering xmlns:wpc="http://schemas.microsoft.com/office/word/2010/wordprocessingCanvas" xmlns:cx="http://schemas.microsoft.com/office/drawing/2014/chartex" xmlns:cx1="http://schemas.microsoft.com/office/drawing/2015/9/8/chartex" xmlns:cx2="http://schemas.microsoft.com/office/drawing/2015/10/21/chartex" xmlns:cx3="http://schemas.microsoft.com/office/drawing/2016/5/9/chartex" xmlns:cx4="http://schemas.microsoft.com/office/drawing/2016/5/10/chartex" xmlns:cx5="http://schemas.microsoft.com/office/drawing/2016/5/11/chartex" xmlns:cx6="http://schemas.microsoft.com/office/drawing/2016/5/12/chartex" xmlns:cx7="http://schemas.microsoft.com/office/drawing/2016/5/13/chartex" xmlns:cx8="http://schemas.microsoft.com/office/drawing/2016/5/14/chartex" xmlns:mc="http://schemas.openxmlformats.org/markup-compatibility/2006" xmlns:aink="http://schemas.microsoft.com/office/drawing/2016/ink" xmlns:am3d="http://schemas.microsoft.com/office/drawing/2017/model3d" xmlns:o="urn:schemas-microsoft-com:office:office" xmlns:oel="http://schemas.microsoft.com/office/2019/extlst" xmlns:r="http://schemas.openxmlformats.org/officeDocument/2006/relationships" xmlns:m="http://schemas.openxmlformats.org/officeDocument/2006/math" xmlns:v="urn:schemas-microsoft-com:vml" xmlns:wp14="http://schemas.microsoft.com/office/word/2010/wordprocessingDrawing" xmlns:wp="http://schemas.openxmlformats.org/drawingml/2006/wordprocessingDrawing" xmlns:w10="urn:schemas-microsoft-com:office:word" xmlns:w="http://schemas.openxmlformats.org/wordprocessingml/2006/main" xmlns:w14="http://schemas.microsoft.com/office/word/2010/wordml" xmlns:w15="http://schemas.microsoft.com/office/word/2012/wordml" xmlns:w16cex="http://schemas.microsoft.com/office/word/2018/wordml/cex" xmlns:w16cid="http://schemas.microsoft.com/office/word/2016/wordml/cid" xmlns:w16="http://schemas.microsoft.com/office/word/2018/wordml" xmlns:w16sdtdh="http://schemas.microsoft.com/office/word/2020/wordml/sdtdatahash" xmlns:w16se="http://schemas.microsoft.com/office/word/2015/wordml/symex" xmlns:wpg="http://schemas.microsoft.com/office/word/2010/wordprocessingGroup" xmlns:wpi="http://schemas.microsoft.com/office/word/2010/wordprocessingInk" xmlns:wne="http://schemas.microsoft.com/office/word/2006/wordml" xmlns:wps="http://schemas.microsoft.com/office/word/2010/wordprocessingShape" mc:Ignorable="w14 w15 w16se w16cid w16 w16cex w16sdtdh wp14">
+<w:numbering xmlns:wpc="http://schemas.microsoft.com/office/word/2010/wordprocessingCanvas" xmlns:cx="http://schemas.microsoft.com/office/drawing/2014/chartex" xmlns:cx1="http://schemas.microsoft.com/office/drawing/2015/9/8/chartex" xmlns:cx2="http://schemas.microsoft.com/office/drawing/2015/10/21/chartex" xmlns:cx3="http://schemas.microsoft.com/office/drawing/2016/5/9/chartex" xmlns:cx4="http://schemas.microsoft.com/office/drawing/2016/5/10/chartex" xmlns:cx5="http://schemas.microsoft.com/office/drawing/2016/5/11/chartex" xmlns:cx6="http://schemas.microsoft.com/office/drawing/2016/5/12/chartex" xmlns:cx7="http://schemas.microsoft.com/office/drawing/2016/5/13/chartex" xmlns:cx8="http://schemas.microsoft.com/office/drawing/2016/5/14/chartex" xmlns:mc="http://schemas.openxmlformats.org/markup-compatibility/2006" xmlns:aink="http://schemas.microsoft.com/office/drawing/2016/ink" xmlns:am3d="http://schemas.microsoft.com/office/drawing/2017/model3d" xmlns:o="urn:schemas-microsoft-com:office:office" xmlns:r="http://schemas.openxmlformats.org/officeDocument/2006/relationships" xmlns:m="http://schemas.openxmlformats.org/officeDocument/2006/math" xmlns:v="urn:schemas-microsoft-com:vml" xmlns:wp14="http://schemas.microsoft.com/office/word/2010/wordprocessingDrawing" xmlns:wp="http://schemas.openxmlformats.org/drawingml/2006/wordprocessingDrawing" xmlns:w10="urn:schemas-microsoft-com:office:word" xmlns:w="http://schemas.openxmlformats.org/wordprocessingml/2006/main" xmlns:w14="http://schemas.microsoft.com/office/word/2010/wordml" xmlns:w15="http://schemas.microsoft.com/office/word/2012/wordml" xmlns:w16cex="http://schemas.microsoft.com/office/word/2018/wordml/cex" xmlns:w16cid="http://schemas.microsoft.com/office/word/2016/wordml/cid" xmlns:w16="http://schemas.microsoft.com/office/word/2018/wordml" xmlns:w16sdtdh="http://schemas.microsoft.com/office/word/2020/wordml/sdtdatahash" xmlns:w16se="http://schemas.microsoft.com/office/word/2015/wordml/symex" xmlns:wpg="http://schemas.microsoft.com/office/word/2010/wordprocessingGroup" xmlns:wpi="http://schemas.microsoft.com/office/word/2010/wordprocessingInk" xmlns:wne="http://schemas.microsoft.com/office/word/2006/wordml" xmlns:wps="http://schemas.microsoft.com/office/word/2010/wordprocessingShape" mc:Ignorable="w14 w15 w16se w16cid w16 w16cex w16sdtdh wp14">
   <w:abstractNum w:abstractNumId="0" w15:restartNumberingAfterBreak="0">
     <w:nsid w:val="2508601F"/>
     <w:multiLevelType w:val="hybridMultilevel"/>
@@ -8188,22 +6977,22 @@
       </w:pPr>
     </w:lvl>
   </w:abstractNum>
-  <w:num w:numId="1" w16cid:durableId="508299081">
+  <w:num w:numId="1">
     <w:abstractNumId w:val="0"/>
   </w:num>
-  <w:num w:numId="2" w16cid:durableId="1102064909">
+  <w:num w:numId="2">
     <w:abstractNumId w:val="2"/>
   </w:num>
-  <w:num w:numId="3" w16cid:durableId="1138959756">
+  <w:num w:numId="3">
     <w:abstractNumId w:val="1"/>
   </w:num>
-  <w:num w:numId="4" w16cid:durableId="2064136464">
+  <w:num w:numId="4">
     <w:abstractNumId w:val="3"/>
   </w:num>
-  <w:num w:numId="5" w16cid:durableId="527910238">
+  <w:num w:numId="5">
     <w:abstractNumId w:val="4"/>
   </w:num>
-  <w:num w:numId="6" w16cid:durableId="1095632074">
+  <w:num w:numId="6">
     <w:abstractNumId w:val="5"/>
   </w:num>
 </w:numbering>
@@ -9129,6 +7918,18 @@
       <w:u w:val="single"/>
     </w:rPr>
   </w:style>
+  <w:style w:type="character" w:styleId="Mencinsinresolver">
+    <w:name w:val="Unresolved Mention"/>
+    <w:basedOn w:val="Fuentedeprrafopredeter"/>
+    <w:uiPriority w:val="99"/>
+    <w:semiHidden/>
+    <w:unhideWhenUsed/>
+    <w:rsid w:val="00C7514C"/>
+    <w:rPr>
+      <w:color w:val="605E5C"/>
+      <w:shd w:val="clear" w:color="auto" w:fill="E1DFDD"/>
+    </w:rPr>
+  </w:style>
 </w:styles>
 </file>
 

</xml_diff>